<commit_message>
updated PS2 for 2024
Updated PS2 questions for 2024
</commit_message>
<xml_diff>
--- a/PS2_LandBoxModel/PS2_instructons_land_box_model.docx
+++ b/PS2_LandBoxModel/PS2_instructons_land_box_model.docx
@@ -1,6 +1,6 @@
 
 <file path=word/document.xml><?xml version="1.0" encoding="utf-8"?>
-<w:document xmlns:wpc="http://schemas.microsoft.com/office/word/2010/wordprocessingCanvas" xmlns:cx="http://schemas.microsoft.com/office/drawing/2014/chartex" xmlns:cx1="http://schemas.microsoft.com/office/drawing/2015/9/8/chartex" xmlns:cx2="http://schemas.microsoft.com/office/drawing/2015/10/21/chartex" xmlns:cx3="http://schemas.microsoft.com/office/drawing/2016/5/9/chartex" xmlns:cx4="http://schemas.microsoft.com/office/drawing/2016/5/10/chartex" xmlns:cx5="http://schemas.microsoft.com/office/drawing/2016/5/11/chartex" xmlns:cx6="http://schemas.microsoft.com/office/drawing/2016/5/12/chartex" xmlns:cx7="http://schemas.microsoft.com/office/drawing/2016/5/13/chartex" xmlns:cx8="http://schemas.microsoft.com/office/drawing/2016/5/14/chartex" xmlns:mc="http://schemas.openxmlformats.org/markup-compatibility/2006" xmlns:aink="http://schemas.microsoft.com/office/drawing/2016/ink" xmlns:am3d="http://schemas.microsoft.com/office/drawing/2017/model3d" xmlns:o="urn:schemas-microsoft-com:office:office" xmlns:r="http://schemas.openxmlformats.org/officeDocument/2006/relationships" xmlns:m="http://schemas.openxmlformats.org/officeDocument/2006/math" xmlns:v="urn:schemas-microsoft-com:vml" xmlns:wp14="http://schemas.microsoft.com/office/word/2010/wordprocessingDrawing" xmlns:wp="http://schemas.openxmlformats.org/drawingml/2006/wordprocessingDrawing" xmlns:w10="urn:schemas-microsoft-com:office:word" xmlns:w="http://schemas.openxmlformats.org/wordprocessingml/2006/main" xmlns:w14="http://schemas.microsoft.com/office/word/2010/wordml" xmlns:w15="http://schemas.microsoft.com/office/word/2012/wordml" xmlns:w16cex="http://schemas.microsoft.com/office/word/2018/wordml/cex" xmlns:w16cid="http://schemas.microsoft.com/office/word/2016/wordml/cid" xmlns:w16="http://schemas.microsoft.com/office/word/2018/wordml" xmlns:w16sdtdh="http://schemas.microsoft.com/office/word/2020/wordml/sdtdatahash" xmlns:w16se="http://schemas.microsoft.com/office/word/2015/wordml/symex" xmlns:wpg="http://schemas.microsoft.com/office/word/2010/wordprocessingGroup" xmlns:wpi="http://schemas.microsoft.com/office/word/2010/wordprocessingInk" xmlns:wne="http://schemas.microsoft.com/office/word/2006/wordml" xmlns:wps="http://schemas.microsoft.com/office/word/2010/wordprocessingShape" mc:Ignorable="w14 w15 w16se w16cid w16 w16cex w16sdtdh wp14">
+<w:document xmlns:wpc="http://schemas.microsoft.com/office/word/2010/wordprocessingCanvas" xmlns:cx="http://schemas.microsoft.com/office/drawing/2014/chartex" xmlns:cx1="http://schemas.microsoft.com/office/drawing/2015/9/8/chartex" xmlns:cx2="http://schemas.microsoft.com/office/drawing/2015/10/21/chartex" xmlns:cx3="http://schemas.microsoft.com/office/drawing/2016/5/9/chartex" xmlns:cx4="http://schemas.microsoft.com/office/drawing/2016/5/10/chartex" xmlns:cx5="http://schemas.microsoft.com/office/drawing/2016/5/11/chartex" xmlns:cx6="http://schemas.microsoft.com/office/drawing/2016/5/12/chartex" xmlns:cx7="http://schemas.microsoft.com/office/drawing/2016/5/13/chartex" xmlns:cx8="http://schemas.microsoft.com/office/drawing/2016/5/14/chartex" xmlns:mc="http://schemas.openxmlformats.org/markup-compatibility/2006" xmlns:aink="http://schemas.microsoft.com/office/drawing/2016/ink" xmlns:am3d="http://schemas.microsoft.com/office/drawing/2017/model3d" xmlns:o="urn:schemas-microsoft-com:office:office" xmlns:oel="http://schemas.microsoft.com/office/2019/extlst" xmlns:r="http://schemas.openxmlformats.org/officeDocument/2006/relationships" xmlns:m="http://schemas.openxmlformats.org/officeDocument/2006/math" xmlns:v="urn:schemas-microsoft-com:vml" xmlns:wp14="http://schemas.microsoft.com/office/word/2010/wordprocessingDrawing" xmlns:wp="http://schemas.openxmlformats.org/drawingml/2006/wordprocessingDrawing" xmlns:w10="urn:schemas-microsoft-com:office:word" xmlns:w="http://schemas.openxmlformats.org/wordprocessingml/2006/main" xmlns:w14="http://schemas.microsoft.com/office/word/2010/wordml" xmlns:w15="http://schemas.microsoft.com/office/word/2012/wordml" xmlns:w16cex="http://schemas.microsoft.com/office/word/2018/wordml/cex" xmlns:w16cid="http://schemas.microsoft.com/office/word/2016/wordml/cid" xmlns:w16="http://schemas.microsoft.com/office/word/2018/wordml" xmlns:w16sdtdh="http://schemas.microsoft.com/office/word/2020/wordml/sdtdatahash" xmlns:w16se="http://schemas.microsoft.com/office/word/2015/wordml/symex" xmlns:wpg="http://schemas.microsoft.com/office/word/2010/wordprocessingGroup" xmlns:wpi="http://schemas.microsoft.com/office/word/2010/wordprocessingInk" xmlns:wne="http://schemas.microsoft.com/office/word/2006/wordml" xmlns:wps="http://schemas.microsoft.com/office/word/2010/wordprocessingShape" mc:Ignorable="w14 w15 w16se w16cid w16 w16cex w16sdtdh wp14">
   <w:body>
     <w:p>
       <w:r>
@@ -12,7 +12,10 @@
         <w:t>Winter 20</w:t>
       </w:r>
       <w:r>
-        <w:t>22</w:t>
+        <w:t>2</w:t>
+      </w:r>
+      <w:r>
+        <w:t>4</w:t>
       </w:r>
     </w:p>
     <w:p>
@@ -919,10 +922,7 @@
         <w:t xml:space="preserve"> </w:t>
       </w:r>
       <w:r>
-        <w:t>(it should be set like that when you first download the code</w:t>
-      </w:r>
-      <w:r>
-        <w:t>)</w:t>
+        <w:t>(it should be set like that when you first download the code)</w:t>
       </w:r>
     </w:p>
     <w:p>
@@ -1366,14 +1366,205 @@
     </w:p>
     <w:p>
       <w:pPr>
+        <w:spacing w:before="240"/>
+        <w:rPr>
+          <w:b/>
+          <w:bCs/>
+        </w:rPr>
+      </w:pPr>
+      <w:r>
+        <w:rPr>
+          <w:b/>
+          <w:bCs/>
+        </w:rPr>
+        <w:t>How to save figures f</w:t>
+      </w:r>
+      <w:r>
+        <w:rPr>
+          <w:b/>
+          <w:bCs/>
+        </w:rPr>
+        <w:t>rom</w:t>
+      </w:r>
+      <w:r>
+        <w:rPr>
+          <w:b/>
+          <w:bCs/>
+        </w:rPr>
+        <w:t xml:space="preserve"> multiple runs</w:t>
+      </w:r>
+      <w:r>
+        <w:rPr>
+          <w:b/>
+          <w:bCs/>
+        </w:rPr>
+        <w:t xml:space="preserve"> with different parameter choices</w:t>
+      </w:r>
+      <w:r>
+        <w:rPr>
+          <w:b/>
+          <w:bCs/>
+        </w:rPr>
+        <w:t>:</w:t>
+      </w:r>
+    </w:p>
+    <w:p>
+      <w:r>
+        <w:t xml:space="preserve">in </w:t>
+      </w:r>
+      <w:r>
+        <w:rPr>
+          <w:rFonts w:ascii="Courier" w:hAnsi="Courier"/>
+          <w:b/>
+          <w:bCs/>
+        </w:rPr>
+        <w:t>Section A</w:t>
+      </w:r>
+      <w:r>
+        <w:t xml:space="preserve"> there is a place to give each experiment a name:</w:t>
+      </w:r>
+    </w:p>
+    <w:p>
+      <w:pPr>
+        <w:ind w:left="720"/>
+        <w:rPr>
+          <w:rFonts w:ascii="Courier" w:hAnsi="Courier" w:cs="Courier New"/>
+          <w:sz w:val="20"/>
+          <w:szCs w:val="20"/>
+        </w:rPr>
+      </w:pPr>
+      <w:r>
+        <w:rPr>
+          <w:rFonts w:ascii="Courier" w:hAnsi="Courier" w:cs="Courier New"/>
+          <w:sz w:val="20"/>
+          <w:szCs w:val="20"/>
+        </w:rPr>
+        <w:t># Give your run a name</w:t>
+      </w:r>
+    </w:p>
+    <w:p>
+      <w:pPr>
+        <w:spacing w:after="120"/>
+        <w:ind w:left="720"/>
+        <w:rPr>
+          <w:rFonts w:ascii="Courier" w:hAnsi="Courier" w:cs="Courier New"/>
+          <w:sz w:val="20"/>
+          <w:szCs w:val="20"/>
+        </w:rPr>
+      </w:pPr>
+      <w:r>
+        <w:rPr>
+          <w:rFonts w:ascii="Courier" w:hAnsi="Courier" w:cs="Courier New"/>
+          <w:sz w:val="20"/>
+          <w:szCs w:val="20"/>
+        </w:rPr>
+        <w:t>PS['</w:t>
+      </w:r>
+      <w:proofErr w:type="spellStart"/>
+      <w:r>
+        <w:rPr>
+          <w:rFonts w:ascii="Courier" w:hAnsi="Courier" w:cs="Courier New"/>
+          <w:sz w:val="20"/>
+          <w:szCs w:val="20"/>
+        </w:rPr>
+        <w:t>runName</w:t>
+      </w:r>
+      <w:proofErr w:type="spellEnd"/>
+      <w:r>
+        <w:rPr>
+          <w:rFonts w:ascii="Courier" w:hAnsi="Courier" w:cs="Courier New"/>
+          <w:sz w:val="20"/>
+          <w:szCs w:val="20"/>
+        </w:rPr>
+        <w:t>'] = 'Land_</w:t>
+      </w:r>
+      <w:r>
+        <w:rPr>
+          <w:rFonts w:ascii="Courier" w:hAnsi="Courier" w:cs="Courier New"/>
+          <w:sz w:val="20"/>
+          <w:szCs w:val="20"/>
+        </w:rPr>
+        <w:t>G</w:t>
+      </w:r>
+      <w:r>
+        <w:rPr>
+          <w:rFonts w:ascii="Courier" w:hAnsi="Courier" w:cs="Courier New"/>
+          <w:sz w:val="20"/>
+          <w:szCs w:val="20"/>
+        </w:rPr>
+        <w:t>lobal_</w:t>
+      </w:r>
+      <w:r>
+        <w:rPr>
+          <w:rFonts w:ascii="Courier" w:hAnsi="Courier" w:cs="Courier New"/>
+          <w:sz w:val="20"/>
+          <w:szCs w:val="20"/>
+        </w:rPr>
+        <w:t>10</w:t>
+      </w:r>
+      <w:r>
+        <w:rPr>
+          <w:rFonts w:ascii="Courier" w:hAnsi="Courier" w:cs="Courier New"/>
+          <w:sz w:val="20"/>
+          <w:szCs w:val="20"/>
+        </w:rPr>
+        <w:t>yr'</w:t>
+      </w:r>
+    </w:p>
+    <w:p>
+      <w:r>
+        <w:t>and this name is appended to all of the figures that get made (in this example a name I chose for a run of land only with</w:t>
+      </w:r>
+      <w:r>
+        <w:t xml:space="preserve"> “Global” values for turnover times and</w:t>
+      </w:r>
+      <w:r>
+        <w:t xml:space="preserve"> a </w:t>
+      </w:r>
+      <w:r>
+        <w:t>10</w:t>
+      </w:r>
+      <w:r>
+        <w:t xml:space="preserve"> year oscillation in NPP). You can update this with a new name before running the code every time you change a parameter </w:t>
+      </w:r>
+      <w:r>
+        <w:t xml:space="preserve">value </w:t>
+      </w:r>
+      <w:r>
+        <w:t xml:space="preserve">and your figures will get saved </w:t>
+      </w:r>
+      <w:r>
+        <w:t xml:space="preserve">with new </w:t>
+      </w:r>
+      <w:proofErr w:type="spellStart"/>
+      <w:r>
+        <w:t>fileanames</w:t>
+      </w:r>
+      <w:proofErr w:type="spellEnd"/>
+      <w:r>
+        <w:t>.</w:t>
+      </w:r>
+      <w:r>
+        <w:t xml:space="preserve"> </w:t>
+      </w:r>
+    </w:p>
+    <w:p>
+      <w:pPr>
         <w:widowControl w:val="0"/>
         <w:autoSpaceDE w:val="0"/>
         <w:autoSpaceDN w:val="0"/>
         <w:adjustRightInd w:val="0"/>
-        <w:rPr>
-          <w:highlight w:val="yellow"/>
-        </w:rPr>
-      </w:pPr>
+        <w:spacing w:before="240"/>
+        <w:rPr>
+          <w:b/>
+        </w:rPr>
+      </w:pPr>
+      <w:r>
+        <w:rPr>
+          <w:b/>
+        </w:rPr>
+        <w:t>If you want to make more plots:</w:t>
+      </w:r>
     </w:p>
     <w:p>
       <w:pPr>
@@ -1381,34 +1572,43 @@
         <w:autoSpaceDE w:val="0"/>
         <w:autoSpaceDN w:val="0"/>
         <w:adjustRightInd w:val="0"/>
-        <w:rPr>
-          <w:b/>
-        </w:rPr>
-      </w:pPr>
-      <w:r>
-        <w:rPr>
-          <w:b/>
-        </w:rPr>
-        <w:t>How to change the NPP variability</w:t>
-      </w:r>
-      <w:r>
-        <w:rPr>
-          <w:b/>
-        </w:rPr>
-        <w:t xml:space="preserve"> (in </w:t>
+      </w:pPr>
+      <w:r>
+        <w:t xml:space="preserve">The plots are made </w:t>
+      </w:r>
+      <w:r>
+        <w:t xml:space="preserve">at the end of the </w:t>
+      </w:r>
+      <w:proofErr w:type="spellStart"/>
+      <w:r>
+        <w:t>jupyter</w:t>
+      </w:r>
+      <w:proofErr w:type="spellEnd"/>
+      <w:r>
+        <w:t xml:space="preserve"> notebook in </w:t>
       </w:r>
       <w:r>
         <w:rPr>
           <w:rFonts w:ascii="Courier" w:hAnsi="Courier"/>
           <w:b/>
         </w:rPr>
-        <w:t>Section A)</w:t>
-      </w:r>
-      <w:r>
-        <w:rPr>
-          <w:b/>
-        </w:rPr>
-        <w:t>:</w:t>
+        <w:t xml:space="preserve">Section </w:t>
+      </w:r>
+      <w:r>
+        <w:rPr>
+          <w:rFonts w:ascii="Courier" w:hAnsi="Courier"/>
+          <w:b/>
+        </w:rPr>
+        <w:t>C</w:t>
+      </w:r>
+      <w:r>
+        <w:t>.</w:t>
+      </w:r>
+      <w:r>
+        <w:t xml:space="preserve"> </w:t>
+      </w:r>
+      <w:r>
+        <w:t>You are welcome to copy those cells to make additional plots over different time periods, etc. For example if you wanted to only plot the last 50 years you could change the leaf pool line (as an example) from:</w:t>
       </w:r>
     </w:p>
     <w:p>
@@ -1420,122 +1620,152 @@
         <w:spacing w:before="60"/>
         <w:ind w:left="720"/>
         <w:rPr>
-          <w:rFonts w:ascii="Courier" w:eastAsiaTheme="minorEastAsia" w:hAnsi="Courier" w:cs="Courier"/>
-          <w:color w:val="000000" w:themeColor="text1"/>
-          <w:sz w:val="20"/>
-          <w:szCs w:val="20"/>
-        </w:rPr>
-      </w:pPr>
-      <w:r>
-        <w:rPr>
-          <w:rFonts w:ascii="Courier" w:eastAsiaTheme="minorEastAsia" w:hAnsi="Courier" w:cs="Courier"/>
-          <w:color w:val="000000" w:themeColor="text1"/>
-          <w:sz w:val="20"/>
-          <w:szCs w:val="20"/>
-        </w:rPr>
-        <w:t xml:space="preserve"># specify NPP forcing </w:t>
-      </w:r>
-    </w:p>
-    <w:p>
-      <w:pPr>
-        <w:widowControl w:val="0"/>
-        <w:autoSpaceDE w:val="0"/>
-        <w:autoSpaceDN w:val="0"/>
-        <w:adjustRightInd w:val="0"/>
-        <w:ind w:left="720"/>
-        <w:rPr>
-          <w:rFonts w:ascii="Courier" w:eastAsiaTheme="minorEastAsia" w:hAnsi="Courier" w:cs="Courier"/>
-          <w:color w:val="000000" w:themeColor="text1"/>
-          <w:sz w:val="20"/>
-          <w:szCs w:val="20"/>
-        </w:rPr>
-      </w:pPr>
-      <w:r>
-        <w:rPr>
-          <w:rFonts w:ascii="Courier" w:eastAsiaTheme="minorEastAsia" w:hAnsi="Courier" w:cs="Courier"/>
-          <w:color w:val="000000" w:themeColor="text1"/>
-          <w:sz w:val="20"/>
-          <w:szCs w:val="20"/>
-        </w:rPr>
-        <w:t>PS['</w:t>
-      </w:r>
+          <w:rFonts w:ascii="Courier" w:hAnsi="Courier" w:cs="Courier New"/>
+          <w:sz w:val="20"/>
+          <w:szCs w:val="20"/>
+        </w:rPr>
+      </w:pPr>
       <w:proofErr w:type="spellStart"/>
       <w:r>
         <w:rPr>
-          <w:rFonts w:ascii="Courier" w:eastAsiaTheme="minorEastAsia" w:hAnsi="Courier" w:cs="Courier"/>
-          <w:color w:val="000000" w:themeColor="text1"/>
-          <w:sz w:val="20"/>
-          <w:szCs w:val="20"/>
-        </w:rPr>
-        <w:t>NPPamp</w:t>
+          <w:rFonts w:ascii="Courier" w:hAnsi="Courier" w:cs="Courier New"/>
+          <w:sz w:val="20"/>
+          <w:szCs w:val="20"/>
+        </w:rPr>
+        <w:t>ax.plot</w:t>
       </w:r>
       <w:proofErr w:type="spellEnd"/>
       <w:r>
         <w:rPr>
-          <w:rFonts w:ascii="Courier" w:eastAsiaTheme="minorEastAsia" w:hAnsi="Courier" w:cs="Courier"/>
-          <w:color w:val="000000" w:themeColor="text1"/>
-          <w:sz w:val="20"/>
-          <w:szCs w:val="20"/>
-        </w:rPr>
-        <w:t>'] = 0 # fractional amplitude of imposed NPP oscillations (0.5 means 50% change)</w:t>
-      </w:r>
-    </w:p>
-    <w:p>
-      <w:pPr>
-        <w:widowControl w:val="0"/>
-        <w:autoSpaceDE w:val="0"/>
-        <w:autoSpaceDN w:val="0"/>
-        <w:adjustRightInd w:val="0"/>
-        <w:ind w:left="720"/>
-      </w:pPr>
-      <w:r>
-        <w:rPr>
-          <w:rFonts w:ascii="Courier" w:eastAsiaTheme="minorEastAsia" w:hAnsi="Courier" w:cs="Courier"/>
-          <w:color w:val="000000" w:themeColor="text1"/>
-          <w:sz w:val="20"/>
-          <w:szCs w:val="20"/>
-        </w:rPr>
-        <w:t>PS['</w:t>
+          <w:rFonts w:ascii="Courier" w:hAnsi="Courier" w:cs="Courier New"/>
+          <w:sz w:val="20"/>
+          <w:szCs w:val="20"/>
+        </w:rPr>
+        <w:t>(</w:t>
       </w:r>
       <w:proofErr w:type="spellStart"/>
       <w:r>
         <w:rPr>
-          <w:rFonts w:ascii="Courier" w:eastAsiaTheme="minorEastAsia" w:hAnsi="Courier" w:cs="Courier"/>
-          <w:color w:val="000000" w:themeColor="text1"/>
-          <w:sz w:val="20"/>
-          <w:szCs w:val="20"/>
-        </w:rPr>
-        <w:t>NPPper</w:t>
+          <w:rFonts w:ascii="Courier" w:hAnsi="Courier" w:cs="Courier New"/>
+          <w:sz w:val="20"/>
+          <w:szCs w:val="20"/>
+        </w:rPr>
+        <w:t>tcal</w:t>
       </w:r>
       <w:proofErr w:type="spellEnd"/>
       <w:r>
         <w:rPr>
-          <w:rFonts w:ascii="Courier" w:eastAsiaTheme="minorEastAsia" w:hAnsi="Courier" w:cs="Courier"/>
-          <w:color w:val="000000" w:themeColor="text1"/>
-          <w:sz w:val="20"/>
-          <w:szCs w:val="20"/>
-        </w:rPr>
-        <w:t>'] = 10 # period of oscillatory forcing [</w:t>
+          <w:rFonts w:ascii="Courier" w:hAnsi="Courier" w:cs="Courier New"/>
+          <w:sz w:val="20"/>
+          <w:szCs w:val="20"/>
+        </w:rPr>
+        <w:t>[</w:t>
       </w:r>
       <w:proofErr w:type="spellStart"/>
       <w:r>
         <w:rPr>
-          <w:rFonts w:ascii="Courier" w:eastAsiaTheme="minorEastAsia" w:hAnsi="Courier" w:cs="Courier"/>
-          <w:color w:val="000000" w:themeColor="text1"/>
-          <w:sz w:val="20"/>
-          <w:szCs w:val="20"/>
-        </w:rPr>
-        <w:t>yr</w:t>
+          <w:rFonts w:ascii="Courier" w:hAnsi="Courier" w:cs="Courier New"/>
+          <w:sz w:val="20"/>
+          <w:szCs w:val="20"/>
+        </w:rPr>
+        <w:t>calindex</w:t>
       </w:r>
       <w:proofErr w:type="spellEnd"/>
       <w:r>
         <w:rPr>
-          <w:rFonts w:ascii="Courier" w:eastAsiaTheme="minorEastAsia" w:hAnsi="Courier" w:cs="Courier"/>
-          <w:color w:val="000000" w:themeColor="text1"/>
+          <w:rFonts w:ascii="Courier" w:hAnsi="Courier" w:cs="Courier New"/>
+          <w:sz w:val="20"/>
+          <w:szCs w:val="20"/>
+        </w:rPr>
+        <w:t>], res['</w:t>
+      </w:r>
+      <w:proofErr w:type="spellStart"/>
+      <w:r>
+        <w:rPr>
+          <w:rFonts w:ascii="Courier" w:hAnsi="Courier" w:cs="Courier New"/>
+          <w:sz w:val="20"/>
+          <w:szCs w:val="20"/>
+        </w:rPr>
+        <w:t>cla</w:t>
+      </w:r>
+      <w:proofErr w:type="spellEnd"/>
+      <w:r>
+        <w:rPr>
+          <w:rFonts w:ascii="Courier" w:hAnsi="Courier" w:cs="Courier New"/>
+          <w:sz w:val="20"/>
+          <w:szCs w:val="20"/>
+        </w:rPr>
+        <w:t>'][PL['</w:t>
+      </w:r>
+      <w:proofErr w:type="spellStart"/>
+      <w:r>
+        <w:rPr>
+          <w:rFonts w:ascii="Courier" w:hAnsi="Courier" w:cs="Courier New"/>
+          <w:sz w:val="20"/>
+          <w:szCs w:val="20"/>
+        </w:rPr>
+        <w:t>iLeaf</w:t>
+      </w:r>
+      <w:proofErr w:type="spellEnd"/>
+      <w:r>
+        <w:rPr>
+          <w:rFonts w:ascii="Courier" w:hAnsi="Courier" w:cs="Courier New"/>
+          <w:sz w:val="20"/>
+          <w:szCs w:val="20"/>
+        </w:rPr>
+        <w:t>'],:]</w:t>
+      </w:r>
+      <w:r>
+        <w:rPr>
+          <w:rFonts w:ascii="Courier" w:hAnsi="Courier" w:cs="Courier New"/>
+          <w:sz w:val="20"/>
+          <w:szCs w:val="20"/>
+        </w:rPr>
+        <w:t>[</w:t>
+      </w:r>
+      <w:proofErr w:type="spellStart"/>
+      <w:r>
+        <w:rPr>
+          <w:rFonts w:ascii="Courier" w:hAnsi="Courier" w:cs="Courier New"/>
+          <w:sz w:val="20"/>
+          <w:szCs w:val="20"/>
+        </w:rPr>
+        <w:t>pt</w:t>
+      </w:r>
+      <w:proofErr w:type="spellEnd"/>
+      <w:r>
+        <w:rPr>
+          <w:rFonts w:ascii="Courier" w:hAnsi="Courier" w:cs="Courier New"/>
           <w:sz w:val="20"/>
           <w:szCs w:val="20"/>
         </w:rPr>
         <w:t>]</w:t>
+      </w:r>
+      <w:r>
+        <w:rPr>
+          <w:rFonts w:ascii="Courier" w:hAnsi="Courier" w:cs="Courier New"/>
+          <w:sz w:val="20"/>
+          <w:szCs w:val="20"/>
+        </w:rPr>
+        <w:t>*12e-15, color=</w:t>
+      </w:r>
+      <w:proofErr w:type="spellStart"/>
+      <w:r>
+        <w:rPr>
+          <w:rFonts w:ascii="Courier" w:hAnsi="Courier" w:cs="Courier New"/>
+          <w:sz w:val="20"/>
+          <w:szCs w:val="20"/>
+        </w:rPr>
+        <w:t>np.divide</w:t>
+      </w:r>
+      <w:proofErr w:type="spellEnd"/>
+      <w:r>
+        <w:rPr>
+          <w:rFonts w:ascii="Courier" w:hAnsi="Courier" w:cs="Courier New"/>
+          <w:sz w:val="20"/>
+          <w:szCs w:val="20"/>
+        </w:rPr>
+        <w:t>([64, 128, 0],255), label='Leaf')</w:t>
       </w:r>
     </w:p>
     <w:p>
@@ -1547,298 +1777,16 @@
         <w:spacing w:before="60"/>
       </w:pPr>
       <w:r>
-        <w:t>You can modify the period and amplitude of oscillatory variations in NPP here</w:t>
-      </w:r>
-      <w:r>
-        <w:t>.  If you set amplitude to zero, there will be no oscillation.</w:t>
-      </w:r>
-      <w:r>
-        <w:t xml:space="preserve">  The period is in years.</w:t>
-      </w:r>
-      <w:r>
-        <w:t xml:space="preserve"> </w:t>
-      </w:r>
-    </w:p>
-    <w:p>
-      <w:pPr>
-        <w:spacing w:before="240"/>
-        <w:rPr>
-          <w:b/>
-          <w:bCs/>
-        </w:rPr>
-      </w:pPr>
-      <w:r>
-        <w:rPr>
-          <w:b/>
-          <w:bCs/>
-        </w:rPr>
-        <w:t>How to save figures f</w:t>
-      </w:r>
-      <w:r>
-        <w:rPr>
-          <w:b/>
-          <w:bCs/>
-        </w:rPr>
-        <w:t>rom</w:t>
-      </w:r>
-      <w:r>
-        <w:rPr>
-          <w:b/>
-          <w:bCs/>
-        </w:rPr>
-        <w:t xml:space="preserve"> multiple runs</w:t>
-      </w:r>
-      <w:r>
-        <w:rPr>
-          <w:b/>
-          <w:bCs/>
-        </w:rPr>
-        <w:t xml:space="preserve"> with different parameter choices</w:t>
-      </w:r>
-      <w:r>
-        <w:rPr>
-          <w:b/>
-          <w:bCs/>
-        </w:rPr>
-        <w:t>:</w:t>
-      </w:r>
-    </w:p>
-    <w:p>
-      <w:r>
-        <w:t xml:space="preserve">in </w:t>
-      </w:r>
-      <w:r>
-        <w:rPr>
-          <w:rFonts w:ascii="Courier" w:hAnsi="Courier"/>
-          <w:b/>
-          <w:bCs/>
-        </w:rPr>
-        <w:t>Section A</w:t>
-      </w:r>
-      <w:r>
-        <w:t xml:space="preserve"> there is a place to give each experiment a name:</w:t>
-      </w:r>
-    </w:p>
-    <w:p>
-      <w:pPr>
-        <w:ind w:left="720"/>
-        <w:rPr>
-          <w:rFonts w:ascii="Courier" w:hAnsi="Courier" w:cs="Courier New"/>
-          <w:sz w:val="20"/>
-          <w:szCs w:val="20"/>
-        </w:rPr>
-      </w:pPr>
-      <w:r>
-        <w:rPr>
-          <w:rFonts w:ascii="Courier" w:hAnsi="Courier" w:cs="Courier New"/>
-          <w:sz w:val="20"/>
-          <w:szCs w:val="20"/>
-        </w:rPr>
-        <w:t># Give your run a name</w:t>
-      </w:r>
-    </w:p>
-    <w:p>
-      <w:pPr>
-        <w:spacing w:after="120"/>
-        <w:ind w:left="720"/>
-        <w:rPr>
-          <w:rFonts w:ascii="Courier" w:hAnsi="Courier" w:cs="Courier New"/>
-          <w:sz w:val="20"/>
-          <w:szCs w:val="20"/>
-        </w:rPr>
-      </w:pPr>
-      <w:r>
-        <w:rPr>
-          <w:rFonts w:ascii="Courier" w:hAnsi="Courier" w:cs="Courier New"/>
-          <w:sz w:val="20"/>
-          <w:szCs w:val="20"/>
-        </w:rPr>
-        <w:t>PS['</w:t>
-      </w:r>
-      <w:proofErr w:type="spellStart"/>
-      <w:r>
-        <w:rPr>
-          <w:rFonts w:ascii="Courier" w:hAnsi="Courier" w:cs="Courier New"/>
-          <w:sz w:val="20"/>
-          <w:szCs w:val="20"/>
-        </w:rPr>
-        <w:t>runName</w:t>
-      </w:r>
-      <w:proofErr w:type="spellEnd"/>
-      <w:r>
-        <w:rPr>
-          <w:rFonts w:ascii="Courier" w:hAnsi="Courier" w:cs="Courier New"/>
-          <w:sz w:val="20"/>
-          <w:szCs w:val="20"/>
-        </w:rPr>
-        <w:t>'] = '</w:t>
-      </w:r>
-      <w:r>
-        <w:rPr>
-          <w:rFonts w:ascii="Courier" w:hAnsi="Courier" w:cs="Courier New"/>
-          <w:sz w:val="20"/>
-          <w:szCs w:val="20"/>
-        </w:rPr>
-        <w:t>Land_</w:t>
-      </w:r>
-      <w:r>
-        <w:rPr>
-          <w:rFonts w:ascii="Courier" w:hAnsi="Courier" w:cs="Courier New"/>
-          <w:sz w:val="20"/>
-          <w:szCs w:val="20"/>
-        </w:rPr>
-        <w:t>G</w:t>
-      </w:r>
-      <w:r>
-        <w:rPr>
-          <w:rFonts w:ascii="Courier" w:hAnsi="Courier" w:cs="Courier New"/>
-          <w:sz w:val="20"/>
-          <w:szCs w:val="20"/>
-        </w:rPr>
-        <w:t>lobal_</w:t>
-      </w:r>
-      <w:r>
-        <w:rPr>
-          <w:rFonts w:ascii="Courier" w:hAnsi="Courier" w:cs="Courier New"/>
-          <w:sz w:val="20"/>
-          <w:szCs w:val="20"/>
-        </w:rPr>
-        <w:t>10</w:t>
-      </w:r>
-      <w:r>
-        <w:rPr>
-          <w:rFonts w:ascii="Courier" w:hAnsi="Courier" w:cs="Courier New"/>
-          <w:sz w:val="20"/>
-          <w:szCs w:val="20"/>
-        </w:rPr>
-        <w:t>yr</w:t>
-      </w:r>
-      <w:r>
-        <w:rPr>
-          <w:rFonts w:ascii="Courier" w:hAnsi="Courier" w:cs="Courier New"/>
-          <w:sz w:val="20"/>
-          <w:szCs w:val="20"/>
-        </w:rPr>
-        <w:t>'</w:t>
-      </w:r>
-    </w:p>
-    <w:p>
-      <w:r>
-        <w:t>and this name is appended to all of the figures that get made (in this example a name I chose for a run</w:t>
-      </w:r>
-      <w:r>
-        <w:t xml:space="preserve"> of land only with</w:t>
-      </w:r>
-      <w:r>
-        <w:t xml:space="preserve"> “Global” values for turnover times and</w:t>
-      </w:r>
-      <w:r>
-        <w:t xml:space="preserve"> a </w:t>
-      </w:r>
-      <w:r>
-        <w:t>10</w:t>
-      </w:r>
-      <w:r>
-        <w:t xml:space="preserve"> year oscillation in NPP</w:t>
-      </w:r>
-      <w:r>
-        <w:t xml:space="preserve">). </w:t>
-      </w:r>
-      <w:r>
-        <w:t>You can update this with a</w:t>
-      </w:r>
-      <w:r>
-        <w:t xml:space="preserve"> new name before running the code every time you change a parameter </w:t>
-      </w:r>
-      <w:r>
-        <w:t xml:space="preserve">value </w:t>
-      </w:r>
-      <w:r>
-        <w:t xml:space="preserve">and </w:t>
-      </w:r>
-      <w:r>
-        <w:t xml:space="preserve">your figures will get saved </w:t>
-      </w:r>
-      <w:r>
-        <w:t xml:space="preserve">with new </w:t>
-      </w:r>
-      <w:proofErr w:type="spellStart"/>
-      <w:r>
-        <w:t>fileanames</w:t>
-      </w:r>
-      <w:proofErr w:type="spellEnd"/>
-      <w:r>
-        <w:t>.</w:t>
-      </w:r>
-      <w:r>
-        <w:t xml:space="preserve"> </w:t>
-      </w:r>
-    </w:p>
-    <w:p>
-      <w:pPr>
-        <w:widowControl w:val="0"/>
-        <w:autoSpaceDE w:val="0"/>
-        <w:autoSpaceDN w:val="0"/>
-        <w:adjustRightInd w:val="0"/>
-        <w:spacing w:before="240"/>
-        <w:rPr>
-          <w:b/>
-        </w:rPr>
-      </w:pPr>
-      <w:r>
-        <w:rPr>
-          <w:b/>
-        </w:rPr>
-        <w:t>If you want to make more plots:</w:t>
-      </w:r>
-    </w:p>
-    <w:p>
-      <w:pPr>
-        <w:widowControl w:val="0"/>
-        <w:autoSpaceDE w:val="0"/>
-        <w:autoSpaceDN w:val="0"/>
-        <w:adjustRightInd w:val="0"/>
-      </w:pPr>
-      <w:r>
-        <w:t xml:space="preserve">The plots are made </w:t>
-      </w:r>
-      <w:r>
-        <w:t xml:space="preserve">at the end of the </w:t>
-      </w:r>
-      <w:proofErr w:type="spellStart"/>
-      <w:r>
-        <w:t>jupyter</w:t>
-      </w:r>
-      <w:proofErr w:type="spellEnd"/>
-      <w:r>
-        <w:t xml:space="preserve"> notebook in </w:t>
-      </w:r>
-      <w:r>
-        <w:rPr>
-          <w:rFonts w:ascii="Courier" w:hAnsi="Courier"/>
-          <w:b/>
-        </w:rPr>
-        <w:t xml:space="preserve">Section </w:t>
-      </w:r>
-      <w:r>
-        <w:rPr>
-          <w:rFonts w:ascii="Courier" w:hAnsi="Courier"/>
-          <w:b/>
-        </w:rPr>
-        <w:t>C</w:t>
-      </w:r>
-      <w:r>
-        <w:t>.</w:t>
-      </w:r>
-      <w:r>
-        <w:t xml:space="preserve"> </w:t>
-      </w:r>
-      <w:r>
-        <w:t xml:space="preserve">You are welcome to copy those cells to make additional plots over different time periods, etc. For example if you wanted to only plot the last 50 years you could change the leaf pool line (as an </w:t>
-      </w:r>
-      <w:r>
-        <w:lastRenderedPageBreak/>
-        <w:t>example) from:</w:t>
+        <w:t xml:space="preserve">to (changed parts in </w:t>
+      </w:r>
+      <w:r>
+        <w:rPr>
+          <w:b/>
+        </w:rPr>
+        <w:t>bold</w:t>
+      </w:r>
+      <w:r>
+        <w:t>)</w:t>
       </w:r>
     </w:p>
     <w:p>
@@ -1886,6 +1834,7 @@
       <w:r>
         <w:rPr>
           <w:rFonts w:ascii="Courier" w:hAnsi="Courier" w:cs="Courier New"/>
+          <w:b/>
           <w:sz w:val="20"/>
           <w:szCs w:val="20"/>
         </w:rPr>
@@ -1895,6 +1844,121 @@
       <w:r>
         <w:rPr>
           <w:rFonts w:ascii="Courier" w:hAnsi="Courier" w:cs="Courier New"/>
+          <w:b/>
+          <w:sz w:val="20"/>
+          <w:szCs w:val="20"/>
+        </w:rPr>
+        <w:t>calindex</w:t>
+      </w:r>
+      <w:proofErr w:type="spellEnd"/>
+      <w:r>
+        <w:rPr>
+          <w:rFonts w:ascii="Courier" w:hAnsi="Courier" w:cs="Courier New"/>
+          <w:b/>
+          <w:sz w:val="20"/>
+          <w:szCs w:val="20"/>
+        </w:rPr>
+        <w:t>[</w:t>
+      </w:r>
+      <w:r>
+        <w:rPr>
+          <w:rFonts w:ascii="Courier" w:hAnsi="Courier" w:cs="Courier New"/>
+          <w:b/>
+          <w:sz w:val="20"/>
+          <w:szCs w:val="20"/>
+        </w:rPr>
+        <w:t>-50:-1</w:t>
+      </w:r>
+      <w:r>
+        <w:rPr>
+          <w:rFonts w:ascii="Courier" w:hAnsi="Courier" w:cs="Courier New"/>
+          <w:b/>
+          <w:sz w:val="20"/>
+          <w:szCs w:val="20"/>
+        </w:rPr>
+        <w:t>]</w:t>
+      </w:r>
+      <w:r>
+        <w:rPr>
+          <w:rFonts w:ascii="Courier" w:hAnsi="Courier" w:cs="Courier New"/>
+          <w:b/>
+          <w:sz w:val="20"/>
+          <w:szCs w:val="20"/>
+        </w:rPr>
+        <w:t>]</w:t>
+      </w:r>
+      <w:r>
+        <w:rPr>
+          <w:rFonts w:ascii="Courier" w:hAnsi="Courier" w:cs="Courier New"/>
+          <w:sz w:val="20"/>
+          <w:szCs w:val="20"/>
+        </w:rPr>
+        <w:t>, res['</w:t>
+      </w:r>
+      <w:proofErr w:type="spellStart"/>
+      <w:r>
+        <w:rPr>
+          <w:rFonts w:ascii="Courier" w:hAnsi="Courier" w:cs="Courier New"/>
+          <w:sz w:val="20"/>
+          <w:szCs w:val="20"/>
+        </w:rPr>
+        <w:t>cla</w:t>
+      </w:r>
+      <w:proofErr w:type="spellEnd"/>
+      <w:r>
+        <w:rPr>
+          <w:rFonts w:ascii="Courier" w:hAnsi="Courier" w:cs="Courier New"/>
+          <w:sz w:val="20"/>
+          <w:szCs w:val="20"/>
+        </w:rPr>
+        <w:t>'][PL['</w:t>
+      </w:r>
+      <w:proofErr w:type="spellStart"/>
+      <w:r>
+        <w:rPr>
+          <w:rFonts w:ascii="Courier" w:hAnsi="Courier" w:cs="Courier New"/>
+          <w:sz w:val="20"/>
+          <w:szCs w:val="20"/>
+        </w:rPr>
+        <w:t>iLeaf</w:t>
+      </w:r>
+      <w:proofErr w:type="spellEnd"/>
+      <w:r>
+        <w:rPr>
+          <w:rFonts w:ascii="Courier" w:hAnsi="Courier" w:cs="Courier New"/>
+          <w:sz w:val="20"/>
+          <w:szCs w:val="20"/>
+        </w:rPr>
+        <w:t>'],</w:t>
+      </w:r>
+      <w:r>
+        <w:rPr>
+          <w:rFonts w:ascii="Courier" w:hAnsi="Courier" w:cs="Courier New"/>
+          <w:sz w:val="20"/>
+          <w:szCs w:val="20"/>
+        </w:rPr>
+        <w:t>:</w:t>
+      </w:r>
+      <w:r>
+        <w:rPr>
+          <w:rFonts w:ascii="Courier" w:hAnsi="Courier" w:cs="Courier New"/>
+          <w:sz w:val="20"/>
+          <w:szCs w:val="20"/>
+        </w:rPr>
+        <w:t>]</w:t>
+      </w:r>
+      <w:r>
+        <w:rPr>
+          <w:rFonts w:ascii="Courier" w:hAnsi="Courier" w:cs="Courier New"/>
+          <w:sz w:val="20"/>
+          <w:szCs w:val="20"/>
+        </w:rPr>
+        <w:t>[</w:t>
+      </w:r>
+      <w:proofErr w:type="spellStart"/>
+      <w:r>
+        <w:rPr>
+          <w:rFonts w:ascii="Courier" w:hAnsi="Courier" w:cs="Courier New"/>
           <w:sz w:val="20"/>
           <w:szCs w:val="20"/>
         </w:rPr>
@@ -1904,10 +1968,46 @@
       <w:r>
         <w:rPr>
           <w:rFonts w:ascii="Courier" w:hAnsi="Courier" w:cs="Courier New"/>
-          <w:sz w:val="20"/>
-          <w:szCs w:val="20"/>
-        </w:rPr>
-        <w:t>], res['</w:t>
+          <w:b/>
+          <w:bCs/>
+          <w:sz w:val="20"/>
+          <w:szCs w:val="20"/>
+        </w:rPr>
+        <w:t>[</w:t>
+      </w:r>
+      <w:r>
+        <w:rPr>
+          <w:rFonts w:ascii="Courier" w:hAnsi="Courier" w:cs="Courier New"/>
+          <w:b/>
+          <w:sz w:val="20"/>
+          <w:szCs w:val="20"/>
+        </w:rPr>
+        <w:t>-50:-1</w:t>
+      </w:r>
+      <w:r>
+        <w:rPr>
+          <w:rFonts w:ascii="Courier" w:hAnsi="Courier" w:cs="Courier New"/>
+          <w:b/>
+          <w:sz w:val="20"/>
+          <w:szCs w:val="20"/>
+        </w:rPr>
+        <w:t>]</w:t>
+      </w:r>
+      <w:r>
+        <w:rPr>
+          <w:rFonts w:ascii="Courier" w:hAnsi="Courier" w:cs="Courier New"/>
+          <w:sz w:val="20"/>
+          <w:szCs w:val="20"/>
+        </w:rPr>
+        <w:t>]</w:t>
+      </w:r>
+      <w:r>
+        <w:rPr>
+          <w:rFonts w:ascii="Courier" w:hAnsi="Courier" w:cs="Courier New"/>
+          <w:sz w:val="20"/>
+          <w:szCs w:val="20"/>
+        </w:rPr>
+        <w:t>*12e-15, color=</w:t>
       </w:r>
       <w:proofErr w:type="spellStart"/>
       <w:r>
@@ -1916,7 +2016,7 @@
           <w:sz w:val="20"/>
           <w:szCs w:val="20"/>
         </w:rPr>
-        <w:t>cla</w:t>
+        <w:t>np.divide</w:t>
       </w:r>
       <w:proofErr w:type="spellEnd"/>
       <w:r>
@@ -1925,43 +2025,42 @@
           <w:sz w:val="20"/>
           <w:szCs w:val="20"/>
         </w:rPr>
-        <w:t>'][PL['</w:t>
-      </w:r>
-      <w:proofErr w:type="spellStart"/>
-      <w:r>
-        <w:rPr>
-          <w:rFonts w:ascii="Courier" w:hAnsi="Courier" w:cs="Courier New"/>
-          <w:sz w:val="20"/>
-          <w:szCs w:val="20"/>
-        </w:rPr>
-        <w:t>iLeaf</w:t>
-      </w:r>
-      <w:proofErr w:type="spellEnd"/>
-      <w:r>
-        <w:rPr>
-          <w:rFonts w:ascii="Courier" w:hAnsi="Courier" w:cs="Courier New"/>
-          <w:sz w:val="20"/>
-          <w:szCs w:val="20"/>
-        </w:rPr>
-        <w:t>'],:]*12e-15, color=</w:t>
-      </w:r>
-      <w:proofErr w:type="spellStart"/>
-      <w:r>
-        <w:rPr>
-          <w:rFonts w:ascii="Courier" w:hAnsi="Courier" w:cs="Courier New"/>
-          <w:sz w:val="20"/>
-          <w:szCs w:val="20"/>
-        </w:rPr>
-        <w:t>np.divide</w:t>
-      </w:r>
-      <w:proofErr w:type="spellEnd"/>
-      <w:r>
-        <w:rPr>
-          <w:rFonts w:ascii="Courier" w:hAnsi="Courier" w:cs="Courier New"/>
-          <w:sz w:val="20"/>
-          <w:szCs w:val="20"/>
-        </w:rPr>
         <w:t>([64, 128, 0],255), label='Leaf')</w:t>
+      </w:r>
+    </w:p>
+    <w:p>
+      <w:pPr>
+        <w:rPr>
+          <w:b/>
+          <w:sz w:val="28"/>
+          <w:szCs w:val="28"/>
+        </w:rPr>
+      </w:pPr>
+    </w:p>
+    <w:p>
+      <w:pPr>
+        <w:rPr>
+          <w:b/>
+          <w:sz w:val="28"/>
+          <w:szCs w:val="28"/>
+        </w:rPr>
+      </w:pPr>
+      <w:r>
+        <w:rPr>
+          <w:b/>
+          <w:sz w:val="28"/>
+          <w:szCs w:val="28"/>
+        </w:rPr>
+        <w:lastRenderedPageBreak/>
+        <w:t xml:space="preserve">PS2 </w:t>
+      </w:r>
+      <w:r>
+        <w:rPr>
+          <w:b/>
+          <w:sz w:val="28"/>
+          <w:szCs w:val="28"/>
+        </w:rPr>
+        <w:t>Questions:</w:t>
       </w:r>
     </w:p>
     <w:p>
@@ -1970,19 +2069,89 @@
         <w:autoSpaceDE w:val="0"/>
         <w:autoSpaceDN w:val="0"/>
         <w:adjustRightInd w:val="0"/>
-        <w:spacing w:before="60"/>
-      </w:pPr>
-      <w:r>
-        <w:t xml:space="preserve">to (changed parts in </w:t>
-      </w:r>
-      <w:r>
-        <w:rPr>
-          <w:b/>
-        </w:rPr>
-        <w:t>bold</w:t>
-      </w:r>
-      <w:r>
-        <w:t>)</w:t>
+        <w:rPr>
+          <w:i/>
+        </w:rPr>
+      </w:pPr>
+      <w:r>
+        <w:t xml:space="preserve">Please give a descriptive answer supported by </w:t>
+      </w:r>
+      <w:r>
+        <w:t>data you obtained from</w:t>
+      </w:r>
+      <w:r>
+        <w:t xml:space="preserve"> the box model</w:t>
+      </w:r>
+      <w:r>
+        <w:t>.  Include figures if this helps to support your answer</w:t>
+      </w:r>
+      <w:r>
+        <w:t>.  Explore these answers f</w:t>
+      </w:r>
+      <w:r>
+        <w:t xml:space="preserve">or </w:t>
+      </w:r>
+      <w:r>
+        <w:t xml:space="preserve">the different </w:t>
+      </w:r>
+      <w:r>
+        <w:t>ecosystems</w:t>
+      </w:r>
+      <w:r>
+        <w:t xml:space="preserve"> and </w:t>
+      </w:r>
+      <w:r>
+        <w:rPr>
+          <w:b/>
+          <w:bCs/>
+        </w:rPr>
+        <w:t>note when the answer depends on ecosystem</w:t>
+      </w:r>
+      <w:r>
+        <w:t>.</w:t>
+      </w:r>
+      <w:r>
+        <w:t xml:space="preserve"> </w:t>
+      </w:r>
+      <w:r>
+        <w:rPr>
+          <w:i/>
+        </w:rPr>
+        <w:t xml:space="preserve">This is not just meant to be busy work running </w:t>
+      </w:r>
+      <w:r>
+        <w:rPr>
+          <w:i/>
+        </w:rPr>
+        <w:t xml:space="preserve">the model, </w:t>
+      </w:r>
+      <w:r>
+        <w:rPr>
+          <w:i/>
+        </w:rPr>
+        <w:t>but an open-ended exploration that you can tell me a bit about.</w:t>
+      </w:r>
+    </w:p>
+    <w:p>
+      <w:pPr>
+        <w:spacing w:before="240"/>
+      </w:pPr>
+      <w:r>
+        <w:t>1</w:t>
+      </w:r>
+      <w:r>
+        <w:t xml:space="preserve">. How does the total amount of carbon stored on land as well as the amount of carbon stored in different pools vary when you set the vegetation type in </w:t>
+      </w:r>
+      <w:r>
+        <w:rPr>
+          <w:rFonts w:ascii="Courier" w:hAnsi="Courier"/>
+          <w:b/>
+          <w:bCs/>
+        </w:rPr>
+        <w:t>Section A</w:t>
+      </w:r>
+      <w:r>
+        <w:t>?</w:t>
       </w:r>
     </w:p>
     <w:p>
@@ -1994,160 +2163,40 @@
         <w:spacing w:before="60"/>
         <w:ind w:left="720"/>
         <w:rPr>
-          <w:rFonts w:ascii="Courier" w:hAnsi="Courier" w:cs="Courier New"/>
-          <w:sz w:val="20"/>
-          <w:szCs w:val="20"/>
-        </w:rPr>
-      </w:pPr>
+          <w:rFonts w:ascii="Courier" w:eastAsiaTheme="minorEastAsia" w:hAnsi="Courier" w:cs="Courier"/>
+          <w:color w:val="000000"/>
+          <w:sz w:val="20"/>
+          <w:szCs w:val="20"/>
+        </w:rPr>
+      </w:pPr>
+      <w:r>
+        <w:rPr>
+          <w:rFonts w:ascii="Courier" w:eastAsiaTheme="minorEastAsia" w:hAnsi="Courier" w:cs="Courier"/>
+          <w:color w:val="000000"/>
+          <w:sz w:val="20"/>
+          <w:szCs w:val="20"/>
+        </w:rPr>
+        <w:t xml:space="preserve"># </w:t>
+      </w:r>
       <w:proofErr w:type="spellStart"/>
       <w:r>
         <w:rPr>
-          <w:rFonts w:ascii="Courier" w:hAnsi="Courier" w:cs="Courier New"/>
-          <w:sz w:val="20"/>
-          <w:szCs w:val="20"/>
-        </w:rPr>
-        <w:t>ax.plot</w:t>
+          <w:rFonts w:ascii="Courier" w:eastAsiaTheme="minorEastAsia" w:hAnsi="Courier" w:cs="Courier"/>
+          <w:color w:val="000000"/>
+          <w:sz w:val="20"/>
+          <w:szCs w:val="20"/>
+        </w:rPr>
+        <w:t>Specity</w:t>
       </w:r>
       <w:proofErr w:type="spellEnd"/>
       <w:r>
         <w:rPr>
-          <w:rFonts w:ascii="Courier" w:hAnsi="Courier" w:cs="Courier New"/>
-          <w:sz w:val="20"/>
-          <w:szCs w:val="20"/>
-        </w:rPr>
-        <w:t>(</w:t>
-      </w:r>
-      <w:proofErr w:type="spellStart"/>
-      <w:r>
-        <w:rPr>
-          <w:rFonts w:ascii="Courier" w:hAnsi="Courier" w:cs="Courier New"/>
-          <w:sz w:val="20"/>
-          <w:szCs w:val="20"/>
-        </w:rPr>
-        <w:t>tcal</w:t>
-      </w:r>
-      <w:proofErr w:type="spellEnd"/>
-      <w:r>
-        <w:rPr>
-          <w:rFonts w:ascii="Courier" w:hAnsi="Courier" w:cs="Courier New"/>
-          <w:b/>
-          <w:sz w:val="20"/>
-          <w:szCs w:val="20"/>
-        </w:rPr>
-        <w:t>[-50:-1]</w:t>
-      </w:r>
-      <w:r>
-        <w:rPr>
-          <w:rFonts w:ascii="Courier" w:hAnsi="Courier" w:cs="Courier New"/>
-          <w:sz w:val="20"/>
-          <w:szCs w:val="20"/>
-        </w:rPr>
-        <w:t>, res['</w:t>
-      </w:r>
-      <w:proofErr w:type="spellStart"/>
-      <w:r>
-        <w:rPr>
-          <w:rFonts w:ascii="Courier" w:hAnsi="Courier" w:cs="Courier New"/>
-          <w:sz w:val="20"/>
-          <w:szCs w:val="20"/>
-        </w:rPr>
-        <w:t>cla</w:t>
-      </w:r>
-      <w:proofErr w:type="spellEnd"/>
-      <w:r>
-        <w:rPr>
-          <w:rFonts w:ascii="Courier" w:hAnsi="Courier" w:cs="Courier New"/>
-          <w:sz w:val="20"/>
-          <w:szCs w:val="20"/>
-        </w:rPr>
-        <w:t>'][PL['</w:t>
-      </w:r>
-      <w:proofErr w:type="spellStart"/>
-      <w:r>
-        <w:rPr>
-          <w:rFonts w:ascii="Courier" w:hAnsi="Courier" w:cs="Courier New"/>
-          <w:sz w:val="20"/>
-          <w:szCs w:val="20"/>
-        </w:rPr>
-        <w:t>iLeaf</w:t>
-      </w:r>
-      <w:proofErr w:type="spellEnd"/>
-      <w:r>
-        <w:rPr>
-          <w:rFonts w:ascii="Courier" w:hAnsi="Courier" w:cs="Courier New"/>
-          <w:sz w:val="20"/>
-          <w:szCs w:val="20"/>
-        </w:rPr>
-        <w:t>'],</w:t>
-      </w:r>
-      <w:r>
-        <w:rPr>
-          <w:rFonts w:ascii="Courier" w:hAnsi="Courier" w:cs="Courier New"/>
-          <w:b/>
-          <w:sz w:val="20"/>
-          <w:szCs w:val="20"/>
-        </w:rPr>
-        <w:t>-50:-1</w:t>
-      </w:r>
-      <w:r>
-        <w:rPr>
-          <w:rFonts w:ascii="Courier" w:hAnsi="Courier" w:cs="Courier New"/>
-          <w:sz w:val="20"/>
-          <w:szCs w:val="20"/>
-        </w:rPr>
-        <w:t>]*12e-15, color=</w:t>
-      </w:r>
-      <w:proofErr w:type="spellStart"/>
-      <w:r>
-        <w:rPr>
-          <w:rFonts w:ascii="Courier" w:hAnsi="Courier" w:cs="Courier New"/>
-          <w:sz w:val="20"/>
-          <w:szCs w:val="20"/>
-        </w:rPr>
-        <w:t>np.divide</w:t>
-      </w:r>
-      <w:proofErr w:type="spellEnd"/>
-      <w:r>
-        <w:rPr>
-          <w:rFonts w:ascii="Courier" w:hAnsi="Courier" w:cs="Courier New"/>
-          <w:sz w:val="20"/>
-          <w:szCs w:val="20"/>
-        </w:rPr>
-        <w:t>([64, 128, 0],255), label='Leaf')</w:t>
-      </w:r>
-    </w:p>
-    <w:p>
-      <w:pPr>
-        <w:rPr>
-          <w:b/>
-          <w:sz w:val="28"/>
-          <w:szCs w:val="28"/>
-        </w:rPr>
-      </w:pPr>
-    </w:p>
-    <w:p>
-      <w:pPr>
-        <w:rPr>
-          <w:b/>
-          <w:sz w:val="28"/>
-          <w:szCs w:val="28"/>
-        </w:rPr>
-      </w:pPr>
-      <w:r>
-        <w:rPr>
-          <w:b/>
-          <w:sz w:val="28"/>
-          <w:szCs w:val="28"/>
-        </w:rPr>
-        <w:t xml:space="preserve">PS2 </w:t>
-      </w:r>
-      <w:r>
-        <w:rPr>
-          <w:b/>
-          <w:sz w:val="28"/>
-          <w:szCs w:val="28"/>
-        </w:rPr>
-        <w:t>Questions:</w:t>
+          <w:rFonts w:ascii="Courier" w:eastAsiaTheme="minorEastAsia" w:hAnsi="Courier" w:cs="Courier"/>
+          <w:color w:val="000000"/>
+          <w:sz w:val="20"/>
+          <w:szCs w:val="20"/>
+        </w:rPr>
+        <w:t xml:space="preserve"> Ecosystem Type Here</w:t>
       </w:r>
     </w:p>
     <w:p>
@@ -2156,75 +2205,118 @@
         <w:autoSpaceDE w:val="0"/>
         <w:autoSpaceDN w:val="0"/>
         <w:adjustRightInd w:val="0"/>
-        <w:rPr>
-          <w:i/>
-        </w:rPr>
-      </w:pPr>
-      <w:r>
-        <w:t xml:space="preserve">Please give a descriptive answer supported by </w:t>
-      </w:r>
-      <w:commentRangeStart w:id="0"/>
-      <w:r>
-        <w:t>calculations</w:t>
-      </w:r>
-      <w:commentRangeEnd w:id="0"/>
-      <w:r>
-        <w:rPr>
-          <w:rStyle w:val="CommentReference"/>
-        </w:rPr>
-        <w:commentReference w:id="0"/>
-      </w:r>
-      <w:r>
-        <w:t xml:space="preserve"> with the box model</w:t>
-      </w:r>
-      <w:r>
-        <w:t>.  Include figures if this helps to support your answer</w:t>
-      </w:r>
-      <w:r>
-        <w:t>.  Explore these answers f</w:t>
-      </w:r>
-      <w:r>
-        <w:t xml:space="preserve">or </w:t>
-      </w:r>
-      <w:r>
-        <w:t xml:space="preserve">the different </w:t>
-      </w:r>
-      <w:r>
-        <w:t>ecosystems</w:t>
-      </w:r>
-      <w:r>
-        <w:t xml:space="preserve"> and </w:t>
-      </w:r>
-      <w:r>
-        <w:rPr>
-          <w:b/>
-          <w:bCs/>
-        </w:rPr>
-        <w:t>note when the answer depends on ecosystem</w:t>
-      </w:r>
-      <w:r>
-        <w:t>.</w:t>
-      </w:r>
-      <w:r>
+        <w:ind w:left="720"/>
+        <w:rPr>
+          <w:rFonts w:ascii="Courier" w:eastAsiaTheme="minorEastAsia" w:hAnsi="Courier" w:cs="Courier"/>
+          <w:color w:val="000000"/>
+          <w:sz w:val="20"/>
+          <w:szCs w:val="20"/>
+        </w:rPr>
+      </w:pPr>
+      <w:r>
+        <w:rPr>
+          <w:rFonts w:ascii="Courier" w:eastAsiaTheme="minorEastAsia" w:hAnsi="Courier" w:cs="Courier"/>
+          <w:color w:val="000000"/>
+          <w:sz w:val="20"/>
+          <w:szCs w:val="20"/>
+        </w:rPr>
+        <w:t># Options: 'Global', '</w:t>
+      </w:r>
+      <w:proofErr w:type="spellStart"/>
+      <w:r>
+        <w:rPr>
+          <w:rFonts w:ascii="Courier" w:eastAsiaTheme="minorEastAsia" w:hAnsi="Courier" w:cs="Courier"/>
+          <w:color w:val="000000"/>
+          <w:sz w:val="20"/>
+          <w:szCs w:val="20"/>
+        </w:rPr>
+        <w:t>TropicalForest</w:t>
+      </w:r>
+      <w:proofErr w:type="spellEnd"/>
+      <w:r>
+        <w:rPr>
+          <w:rFonts w:ascii="Courier" w:eastAsiaTheme="minorEastAsia" w:hAnsi="Courier" w:cs="Courier"/>
+          <w:color w:val="000000"/>
+          <w:sz w:val="20"/>
+          <w:szCs w:val="20"/>
+        </w:rPr>
+        <w:t>', '</w:t>
+      </w:r>
+      <w:proofErr w:type="spellStart"/>
+      <w:r>
+        <w:rPr>
+          <w:rFonts w:ascii="Courier" w:eastAsiaTheme="minorEastAsia" w:hAnsi="Courier" w:cs="Courier"/>
+          <w:color w:val="000000"/>
+          <w:sz w:val="20"/>
+          <w:szCs w:val="20"/>
+        </w:rPr>
+        <w:t>TempForest</w:t>
+      </w:r>
+      <w:proofErr w:type="spellEnd"/>
+      <w:r>
+        <w:rPr>
+          <w:rFonts w:ascii="Courier" w:eastAsiaTheme="minorEastAsia" w:hAnsi="Courier" w:cs="Courier"/>
+          <w:color w:val="000000"/>
+          <w:sz w:val="20"/>
+          <w:szCs w:val="20"/>
+        </w:rPr>
+        <w:t>',</w:t>
+      </w:r>
+      <w:r>
+        <w:rPr>
+          <w:rFonts w:ascii="Courier" w:eastAsiaTheme="minorEastAsia" w:hAnsi="Courier" w:cs="Courier"/>
+          <w:color w:val="000000"/>
+          <w:sz w:val="20"/>
+          <w:szCs w:val="20"/>
+        </w:rPr>
         <w:t xml:space="preserve"> </w:t>
       </w:r>
       <w:r>
         <w:rPr>
-          <w:i/>
-        </w:rPr>
-        <w:t xml:space="preserve">This is not just meant to be busy work running </w:t>
-      </w:r>
-      <w:r>
-        <w:rPr>
-          <w:i/>
-        </w:rPr>
-        <w:t xml:space="preserve">the model, </w:t>
-      </w:r>
-      <w:r>
-        <w:rPr>
-          <w:i/>
-        </w:rPr>
-        <w:t>but an open-ended exploration that you can tell me a bit about.</w:t>
+          <w:rFonts w:ascii="Courier" w:eastAsiaTheme="minorEastAsia" w:hAnsi="Courier" w:cs="Courier"/>
+          <w:color w:val="000000"/>
+          <w:sz w:val="20"/>
+          <w:szCs w:val="20"/>
+        </w:rPr>
+        <w:t>'</w:t>
+      </w:r>
+      <w:proofErr w:type="spellStart"/>
+      <w:r>
+        <w:rPr>
+          <w:rFonts w:ascii="Courier" w:eastAsiaTheme="minorEastAsia" w:hAnsi="Courier" w:cs="Courier"/>
+          <w:color w:val="000000"/>
+          <w:sz w:val="20"/>
+          <w:szCs w:val="20"/>
+        </w:rPr>
+        <w:t>BorealForest</w:t>
+      </w:r>
+      <w:proofErr w:type="spellEnd"/>
+      <w:r>
+        <w:rPr>
+          <w:rFonts w:ascii="Courier" w:eastAsiaTheme="minorEastAsia" w:hAnsi="Courier" w:cs="Courier"/>
+          <w:color w:val="000000"/>
+          <w:sz w:val="20"/>
+          <w:szCs w:val="20"/>
+        </w:rPr>
+        <w:t>',</w:t>
+      </w:r>
+      <w:r>
+        <w:rPr>
+          <w:rFonts w:ascii="Courier" w:eastAsiaTheme="minorEastAsia" w:hAnsi="Courier" w:cs="Courier"/>
+          <w:color w:val="000000"/>
+          <w:sz w:val="20"/>
+          <w:szCs w:val="20"/>
+        </w:rPr>
+        <w:t xml:space="preserve"> </w:t>
+      </w:r>
+      <w:r>
+        <w:rPr>
+          <w:rFonts w:ascii="Courier" w:eastAsiaTheme="minorEastAsia" w:hAnsi="Courier" w:cs="Courier"/>
+          <w:color w:val="000000"/>
+          <w:sz w:val="20"/>
+          <w:szCs w:val="20"/>
+        </w:rPr>
+        <w:t>'Grass'</w:t>
       </w:r>
     </w:p>
     <w:p>
@@ -2233,339 +2325,126 @@
         <w:autoSpaceDE w:val="0"/>
         <w:autoSpaceDN w:val="0"/>
         <w:adjustRightInd w:val="0"/>
-      </w:pPr>
-    </w:p>
-    <w:p>
-      <w:pPr>
-        <w:widowControl w:val="0"/>
-        <w:autoSpaceDE w:val="0"/>
-        <w:autoSpaceDN w:val="0"/>
-        <w:adjustRightInd w:val="0"/>
-      </w:pPr>
+        <w:ind w:left="720"/>
+        <w:rPr>
+          <w:rFonts w:ascii="Courier" w:eastAsiaTheme="minorEastAsia" w:hAnsi="Courier" w:cs="Times New Roman"/>
+        </w:rPr>
+      </w:pPr>
+      <w:r>
+        <w:rPr>
+          <w:rFonts w:ascii="Courier" w:eastAsiaTheme="minorEastAsia" w:hAnsi="Courier" w:cs="Courier"/>
+          <w:color w:val="000000"/>
+          <w:sz w:val="20"/>
+          <w:szCs w:val="20"/>
+        </w:rPr>
+        <w:t>PS['</w:t>
+      </w:r>
+      <w:proofErr w:type="spellStart"/>
+      <w:r>
+        <w:rPr>
+          <w:rFonts w:ascii="Courier" w:eastAsiaTheme="minorEastAsia" w:hAnsi="Courier" w:cs="Courier"/>
+          <w:color w:val="000000"/>
+          <w:sz w:val="20"/>
+          <w:szCs w:val="20"/>
+        </w:rPr>
+        <w:t>VegName</w:t>
+      </w:r>
+      <w:proofErr w:type="spellEnd"/>
+      <w:r>
+        <w:rPr>
+          <w:rFonts w:ascii="Courier" w:eastAsiaTheme="minorEastAsia" w:hAnsi="Courier" w:cs="Courier"/>
+          <w:color w:val="000000"/>
+          <w:sz w:val="20"/>
+          <w:szCs w:val="20"/>
+        </w:rPr>
+        <w:t>'] = 'Global'</w:t>
+      </w:r>
+    </w:p>
+    <w:p>
+      <w:pPr>
+        <w:spacing w:before="240"/>
+      </w:pPr>
+      <w:r>
+        <w:t>2</w:t>
+      </w:r>
+      <w:r>
+        <w:t>. Which specific turnover times (</w:t>
+      </w:r>
+      <m:oMath>
+        <m:r>
+          <m:rPr>
+            <m:sty m:val="p"/>
+          </m:rPr>
+          <w:rPr>
+            <w:rFonts w:ascii="Cambria Math" w:hAnsi="Cambria Math"/>
+          </w:rPr>
+          <m:t>τ</m:t>
+        </m:r>
+      </m:oMath>
+      <w:r>
+        <w:t xml:space="preserve">) are the most important for determining the response you find in question </w:t>
+      </w:r>
       <w:r>
         <w:t>1</w:t>
       </w:r>
       <w:r>
-        <w:t>.</w:t>
-      </w:r>
-      <w:r>
-        <w:t xml:space="preserve">  Explore how an oscillatory signal in NPP is propagated through the ecosystem</w:t>
-      </w:r>
-      <w:r>
-        <w:t xml:space="preserve"> depending on the oscillation period and amplitude</w:t>
-      </w:r>
-      <w:r>
-        <w:t>.</w:t>
-      </w:r>
-    </w:p>
-    <w:p>
-      <w:r>
-        <w:t>Some examples of possible</w:t>
-      </w:r>
-      <w:r>
-        <w:t xml:space="preserve"> </w:t>
-      </w:r>
-      <w:r>
-        <w:t>NPP Period</w:t>
-      </w:r>
-      <w:r>
-        <w:t>s</w:t>
-      </w:r>
-      <w:r>
-        <w:t>=</w:t>
-      </w:r>
-    </w:p>
-    <w:p>
-      <w:pPr>
-        <w:pStyle w:val="ListParagraph"/>
-        <w:numPr>
-          <w:ilvl w:val="0"/>
-          <w:numId w:val="1"/>
-        </w:numPr>
-      </w:pPr>
-      <w:r>
-        <w:t>1 year (annual cycle)</w:t>
-      </w:r>
-    </w:p>
-    <w:p>
-      <w:pPr>
-        <w:pStyle w:val="ListParagraph"/>
-        <w:numPr>
-          <w:ilvl w:val="0"/>
-          <w:numId w:val="1"/>
-        </w:numPr>
-      </w:pPr>
-      <w:r>
-        <w:t>5 years (El-Nino Southern Oscillation)</w:t>
-      </w:r>
-    </w:p>
-    <w:p>
-      <w:pPr>
-        <w:pStyle w:val="ListParagraph"/>
-        <w:numPr>
-          <w:ilvl w:val="0"/>
-          <w:numId w:val="1"/>
-        </w:numPr>
-      </w:pPr>
-      <w:r>
-        <w:t>10 years (Northern Annular Mode)</w:t>
-      </w:r>
-    </w:p>
-    <w:p>
-      <w:pPr>
-        <w:spacing w:before="120"/>
-      </w:pPr>
-      <w:r>
-        <w:t>You can set the NPP amplitude to something like 0.5 or 1</w:t>
-      </w:r>
-      <w:r>
-        <w:t xml:space="preserve"> to start exploring</w:t>
-      </w:r>
-      <w:r>
-        <w:t xml:space="preserve"> amplitude when you are ready</w:t>
-      </w:r>
-      <w:r>
-        <w:t xml:space="preserve"> (in </w:t>
+        <w:t xml:space="preserve">? </w:t>
+      </w:r>
+      <w:r>
+        <w:t xml:space="preserve">(Parameters specified in </w:t>
       </w:r>
       <w:r>
         <w:rPr>
           <w:rFonts w:ascii="Courier" w:hAnsi="Courier"/>
           <w:b/>
-          <w:bCs/>
-        </w:rPr>
-        <w:t>Section A</w:t>
+        </w:rPr>
+        <w:t>Section B.2</w:t>
       </w:r>
       <w:r>
         <w:t>)</w:t>
       </w:r>
       <w:r>
-        <w:t>.</w:t>
-      </w:r>
-    </w:p>
-    <w:p>
-      <w:pPr>
-        <w:ind w:left="720"/>
+        <w:t>. Why is that the case?</w:t>
+      </w:r>
+    </w:p>
+    <w:p>
+      <w:pPr>
+        <w:spacing w:before="240"/>
+      </w:pPr>
+      <w:r>
+        <w:t>3</w:t>
+      </w:r>
+      <w:r>
+        <w:t xml:space="preserve">. Are there other parameters which make a big difference besides turnover time? </w:t>
+      </w:r>
+      <w:r>
+        <w:t xml:space="preserve">(Parameters specified in </w:t>
+      </w:r>
+      <w:r>
         <w:rPr>
           <w:rFonts w:ascii="Courier" w:hAnsi="Courier"/>
-          <w:sz w:val="20"/>
-          <w:szCs w:val="20"/>
-        </w:rPr>
-      </w:pPr>
-      <w:r>
-        <w:rPr>
-          <w:rFonts w:ascii="Courier" w:hAnsi="Courier"/>
-          <w:sz w:val="20"/>
-          <w:szCs w:val="20"/>
-        </w:rPr>
-        <w:t>PS['</w:t>
-      </w:r>
-      <w:proofErr w:type="spellStart"/>
-      <w:r>
-        <w:rPr>
-          <w:rFonts w:ascii="Courier" w:hAnsi="Courier"/>
-          <w:sz w:val="20"/>
-          <w:szCs w:val="20"/>
-        </w:rPr>
-        <w:t>NPPamp</w:t>
-      </w:r>
-      <w:proofErr w:type="spellEnd"/>
-      <w:r>
-        <w:rPr>
-          <w:rFonts w:ascii="Courier" w:hAnsi="Courier"/>
-          <w:sz w:val="20"/>
-          <w:szCs w:val="20"/>
-        </w:rPr>
-        <w:t>'] = 0</w:t>
-      </w:r>
-      <w:r>
-        <w:rPr>
-          <w:rFonts w:ascii="Courier" w:hAnsi="Courier"/>
-          <w:sz w:val="20"/>
-          <w:szCs w:val="20"/>
-        </w:rPr>
-        <w:t>.5</w:t>
-      </w:r>
-      <w:r>
-        <w:rPr>
-          <w:rFonts w:ascii="Courier" w:hAnsi="Courier"/>
-          <w:sz w:val="20"/>
-          <w:szCs w:val="20"/>
-        </w:rPr>
-        <w:t xml:space="preserve"> # fractional amplitude of imposed NPP oscillations (0.5 means 50% change)</w:t>
-      </w:r>
-    </w:p>
-    <w:p>
-      <w:pPr>
-        <w:pStyle w:val="ListParagraph"/>
-        <w:numPr>
-          <w:ilvl w:val="0"/>
-          <w:numId w:val="2"/>
-        </w:numPr>
-        <w:spacing w:before="120"/>
-        <w:ind w:left="778"/>
-        <w:contextualSpacing w:val="0"/>
-      </w:pPr>
-      <w:r>
-        <w:t xml:space="preserve">What are the amplitude and period of oscillation in the mass of the </w:t>
-      </w:r>
-      <w:r>
-        <w:t xml:space="preserve">live </w:t>
-      </w:r>
-      <w:r>
-        <w:t>wood pool</w:t>
-      </w:r>
-      <w:r>
-        <w:t xml:space="preserve"> relative to NPP</w:t>
-      </w:r>
-      <w:r>
-        <w:t>?  the dead pool</w:t>
-      </w:r>
-      <w:r>
-        <w:t>s</w:t>
-      </w:r>
-      <w:r>
-        <w:t xml:space="preserve"> relative to </w:t>
-      </w:r>
-      <w:commentRangeStart w:id="1"/>
-      <w:r>
-        <w:t>NPP</w:t>
-      </w:r>
-      <w:commentRangeEnd w:id="1"/>
-      <w:r>
-        <w:rPr>
-          <w:rStyle w:val="CommentReference"/>
-        </w:rPr>
-        <w:commentReference w:id="1"/>
-      </w:r>
-      <w:r>
-        <w:t xml:space="preserve">? </w:t>
-      </w:r>
-    </w:p>
-    <w:p>
-      <w:pPr>
-        <w:pStyle w:val="ListParagraph"/>
-        <w:numPr>
-          <w:ilvl w:val="0"/>
-          <w:numId w:val="2"/>
-        </w:numPr>
-        <w:spacing w:before="120"/>
-        <w:ind w:left="778"/>
-        <w:contextualSpacing w:val="0"/>
-      </w:pPr>
-      <w:r>
-        <w:t>Which parameter is most important in setting the characteristics of the response of these pools?</w:t>
-      </w:r>
-      <w:r>
-        <w:t xml:space="preserve">  </w:t>
-      </w:r>
-      <w:r>
-        <w:t xml:space="preserve">(Parameters specified in </w:t>
-      </w:r>
-      <w:r>
-        <w:rPr>
-          <w:rFonts w:ascii="Courier" w:hAnsi="Courier"/>
-          <w:b/>
-        </w:rPr>
-        <w:t xml:space="preserve">Section </w:t>
-      </w:r>
-      <w:r>
-        <w:rPr>
-          <w:rFonts w:ascii="Courier" w:hAnsi="Courier"/>
-          <w:b/>
-        </w:rPr>
-        <w:t>B.2</w:t>
+          <w:b/>
+        </w:rPr>
+        <w:t>Section B.2</w:t>
       </w:r>
       <w:r>
         <w:t>)</w:t>
       </w:r>
-    </w:p>
-    <w:p>
-      <w:pPr>
-        <w:pStyle w:val="ListParagraph"/>
-        <w:numPr>
-          <w:ilvl w:val="0"/>
-          <w:numId w:val="2"/>
-        </w:numPr>
-        <w:spacing w:before="120"/>
-        <w:ind w:left="778"/>
-        <w:contextualSpacing w:val="0"/>
-      </w:pPr>
-      <w:r>
-        <w:t>How does the response vary in different ecosystem</w:t>
-      </w:r>
-      <w:commentRangeStart w:id="2"/>
-      <w:r>
-        <w:t>s?</w:t>
-      </w:r>
-      <w:commentRangeEnd w:id="2"/>
-      <w:r>
-        <w:rPr>
-          <w:rStyle w:val="CommentReference"/>
-        </w:rPr>
-        <w:commentReference w:id="2"/>
-      </w:r>
-    </w:p>
-    <w:p>
-      <w:pPr>
-        <w:pStyle w:val="ListParagraph"/>
-        <w:numPr>
-          <w:ilvl w:val="0"/>
-          <w:numId w:val="2"/>
-        </w:numPr>
-        <w:spacing w:before="120"/>
-        <w:ind w:left="778"/>
-        <w:contextualSpacing w:val="0"/>
-      </w:pPr>
-      <w:r>
-        <w:t xml:space="preserve">Try changing some of the turnover times for the pools </w:t>
-      </w:r>
-      <w:r>
-        <w:t xml:space="preserve">directly in </w:t>
-      </w:r>
-      <w:r>
-        <w:rPr>
-          <w:rFonts w:ascii="Courier" w:hAnsi="Courier"/>
-          <w:b/>
-        </w:rPr>
-        <w:t>Section B.2</w:t>
-      </w:r>
-      <w:r>
-        <w:t xml:space="preserve">.  </w:t>
-      </w:r>
-      <w:r>
-        <w:t xml:space="preserve">How does this vary the </w:t>
-      </w:r>
-      <w:r>
-        <w:t>carbon pool size (</w:t>
-      </w:r>
-      <w:r>
-        <w:t>equilibrium mass of the pool</w:t>
-      </w:r>
-      <w:r>
-        <w:t>)</w:t>
-      </w:r>
-      <w:r>
-        <w:t>?</w:t>
-      </w:r>
-    </w:p>
-    <w:p/>
-    <w:p>
-      <w:r>
-        <w:t>2</w:t>
-      </w:r>
-      <w:r>
-        <w:t>.</w:t>
-      </w:r>
-      <w:r>
-        <w:t xml:space="preserve"> Why do turnover times vary across the globe?</w:t>
-      </w:r>
-      <w:r>
-        <w:t xml:space="preserve"> (You don’t need to use the box model for this – qualitative description is ok)</w:t>
+      <w:r>
+        <w:t xml:space="preserve"> Why?</w:t>
+      </w:r>
+    </w:p>
+    <w:p>
+      <w:pPr>
+        <w:spacing w:before="240" w:after="120"/>
+      </w:pPr>
+      <w:r>
+        <w:t>4. Why do turnover times vary across the globe? (You don’t need to use the box model for this – qualitative description is ok)</w:t>
       </w:r>
     </w:p>
     <w:sectPr>
-      <w:footerReference w:type="even" r:id="rId14"/>
-      <w:footerReference w:type="default" r:id="rId15"/>
+      <w:footerReference w:type="even" r:id="rId10"/>
+      <w:footerReference w:type="default" r:id="rId11"/>
       <w:pgSz w:w="12240" w:h="15840"/>
       <w:pgMar w:top="1440" w:right="1440" w:bottom="1440" w:left="1440" w:header="720" w:footer="720" w:gutter="0"/>
       <w:cols w:space="720"/>
@@ -2574,85 +2453,8 @@
 </w:document>
 </file>
 
-<file path=word/comments.xml><?xml version="1.0" encoding="utf-8"?>
-<w:comments xmlns:wpc="http://schemas.microsoft.com/office/word/2010/wordprocessingCanvas" xmlns:cx="http://schemas.microsoft.com/office/drawing/2014/chartex" xmlns:cx1="http://schemas.microsoft.com/office/drawing/2015/9/8/chartex" xmlns:cx2="http://schemas.microsoft.com/office/drawing/2015/10/21/chartex" xmlns:cx3="http://schemas.microsoft.com/office/drawing/2016/5/9/chartex" xmlns:cx4="http://schemas.microsoft.com/office/drawing/2016/5/10/chartex" xmlns:cx5="http://schemas.microsoft.com/office/drawing/2016/5/11/chartex" xmlns:cx6="http://schemas.microsoft.com/office/drawing/2016/5/12/chartex" xmlns:cx7="http://schemas.microsoft.com/office/drawing/2016/5/13/chartex" xmlns:cx8="http://schemas.microsoft.com/office/drawing/2016/5/14/chartex" xmlns:mc="http://schemas.openxmlformats.org/markup-compatibility/2006" xmlns:aink="http://schemas.microsoft.com/office/drawing/2016/ink" xmlns:am3d="http://schemas.microsoft.com/office/drawing/2017/model3d" xmlns:o="urn:schemas-microsoft-com:office:office" xmlns:r="http://schemas.openxmlformats.org/officeDocument/2006/relationships" xmlns:m="http://schemas.openxmlformats.org/officeDocument/2006/math" xmlns:v="urn:schemas-microsoft-com:vml" xmlns:wp14="http://schemas.microsoft.com/office/word/2010/wordprocessingDrawing" xmlns:wp="http://schemas.openxmlformats.org/drawingml/2006/wordprocessingDrawing" xmlns:w10="urn:schemas-microsoft-com:office:word" xmlns:w="http://schemas.openxmlformats.org/wordprocessingml/2006/main" xmlns:w14="http://schemas.microsoft.com/office/word/2010/wordml" xmlns:w15="http://schemas.microsoft.com/office/word/2012/wordml" xmlns:w16cex="http://schemas.microsoft.com/office/word/2018/wordml/cex" xmlns:w16cid="http://schemas.microsoft.com/office/word/2016/wordml/cid" xmlns:w16="http://schemas.microsoft.com/office/word/2018/wordml" xmlns:w16sdtdh="http://schemas.microsoft.com/office/word/2020/wordml/sdtdatahash" xmlns:w16se="http://schemas.microsoft.com/office/word/2015/wordml/symex" xmlns:wpg="http://schemas.microsoft.com/office/word/2010/wordprocessingGroup" xmlns:wpi="http://schemas.microsoft.com/office/word/2010/wordprocessingInk" xmlns:wne="http://schemas.microsoft.com/office/word/2006/wordml" xmlns:wps="http://schemas.microsoft.com/office/word/2010/wordprocessingShape" mc:Ignorable="w14 w15 w16se w16cid w16 w16cex w16sdtdh wp14">
-  <w:comment w:id="0" w:author="Abby Swann She.Her" w:date="2022-01-27T10:28:00Z" w:initials="ASS">
-    <w:p>
-      <w:pPr>
-        <w:pStyle w:val="CommentText"/>
-      </w:pPr>
-      <w:r>
-        <w:rPr>
-          <w:rStyle w:val="CommentReference"/>
-        </w:rPr>
-        <w:annotationRef/>
-      </w:r>
-      <w:r>
-        <w:t>People think they have to calculate things with this wording.</w:t>
-      </w:r>
-    </w:p>
-  </w:comment>
-  <w:comment w:id="1" w:author="Abby Swann She.Her" w:date="2022-01-28T15:30:00Z" w:initials="ASS">
-    <w:p>
-      <w:pPr>
-        <w:pStyle w:val="CommentText"/>
-      </w:pPr>
-      <w:r>
-        <w:rPr>
-          <w:rStyle w:val="CommentReference"/>
-        </w:rPr>
-        <w:annotationRef/>
-      </w:r>
-      <w:r>
-        <w:t>Live pool</w:t>
-      </w:r>
-    </w:p>
-  </w:comment>
-  <w:comment w:id="2" w:author="Abby Swann She.Her" w:date="2022-01-27T10:30:00Z" w:initials="ASS">
-    <w:p>
-      <w:pPr>
-        <w:pStyle w:val="CommentText"/>
-      </w:pPr>
-      <w:r>
-        <w:rPr>
-          <w:rStyle w:val="CommentReference"/>
-        </w:rPr>
-        <w:annotationRef/>
-      </w:r>
-      <w:r>
-        <w:t>Add “why?”</w:t>
-      </w:r>
-    </w:p>
-  </w:comment>
-</w:comments>
-</file>
-
-<file path=word/commentsExtended.xml><?xml version="1.0" encoding="utf-8"?>
-<w15:commentsEx xmlns:wpc="http://schemas.microsoft.com/office/word/2010/wordprocessingCanvas" xmlns:cx="http://schemas.microsoft.com/office/drawing/2014/chartex" xmlns:cx1="http://schemas.microsoft.com/office/drawing/2015/9/8/chartex" xmlns:cx2="http://schemas.microsoft.com/office/drawing/2015/10/21/chartex" xmlns:cx3="http://schemas.microsoft.com/office/drawing/2016/5/9/chartex" xmlns:cx4="http://schemas.microsoft.com/office/drawing/2016/5/10/chartex" xmlns:cx5="http://schemas.microsoft.com/office/drawing/2016/5/11/chartex" xmlns:cx6="http://schemas.microsoft.com/office/drawing/2016/5/12/chartex" xmlns:cx7="http://schemas.microsoft.com/office/drawing/2016/5/13/chartex" xmlns:cx8="http://schemas.microsoft.com/office/drawing/2016/5/14/chartex" xmlns:mc="http://schemas.openxmlformats.org/markup-compatibility/2006" xmlns:aink="http://schemas.microsoft.com/office/drawing/2016/ink" xmlns:am3d="http://schemas.microsoft.com/office/drawing/2017/model3d" xmlns:o="urn:schemas-microsoft-com:office:office" xmlns:r="http://schemas.openxmlformats.org/officeDocument/2006/relationships" xmlns:m="http://schemas.openxmlformats.org/officeDocument/2006/math" xmlns:v="urn:schemas-microsoft-com:vml" xmlns:wp14="http://schemas.microsoft.com/office/word/2010/wordprocessingDrawing" xmlns:wp="http://schemas.openxmlformats.org/drawingml/2006/wordprocessingDrawing" xmlns:w10="urn:schemas-microsoft-com:office:word" xmlns:w="http://schemas.openxmlformats.org/wordprocessingml/2006/main" xmlns:w14="http://schemas.microsoft.com/office/word/2010/wordml" xmlns:w15="http://schemas.microsoft.com/office/word/2012/wordml" xmlns:w16cex="http://schemas.microsoft.com/office/word/2018/wordml/cex" xmlns:w16cid="http://schemas.microsoft.com/office/word/2016/wordml/cid" xmlns:w16="http://schemas.microsoft.com/office/word/2018/wordml" xmlns:w16sdtdh="http://schemas.microsoft.com/office/word/2020/wordml/sdtdatahash" xmlns:w16se="http://schemas.microsoft.com/office/word/2015/wordml/symex" xmlns:wpg="http://schemas.microsoft.com/office/word/2010/wordprocessingGroup" xmlns:wpi="http://schemas.microsoft.com/office/word/2010/wordprocessingInk" xmlns:wne="http://schemas.microsoft.com/office/word/2006/wordml" xmlns:wps="http://schemas.microsoft.com/office/word/2010/wordprocessingShape" mc:Ignorable="w14 w15 w16se w16cid w16 w16cex w16sdtdh wp14">
-  <w15:commentEx w15:paraId="4E1482E2" w15:done="0"/>
-  <w15:commentEx w15:paraId="2985AA79" w15:done="0"/>
-  <w15:commentEx w15:paraId="53272FCF" w15:done="0"/>
-</w15:commentsEx>
-</file>
-
-<file path=word/commentsExtensible.xml><?xml version="1.0" encoding="utf-8"?>
-<w16cex:commentsExtensible xmlns:wpc="http://schemas.microsoft.com/office/word/2010/wordprocessingCanvas" xmlns:cx="http://schemas.microsoft.com/office/drawing/2014/chartex" xmlns:cx1="http://schemas.microsoft.com/office/drawing/2015/9/8/chartex" xmlns:cx2="http://schemas.microsoft.com/office/drawing/2015/10/21/chartex" xmlns:cx3="http://schemas.microsoft.com/office/drawing/2016/5/9/chartex" xmlns:cx4="http://schemas.microsoft.com/office/drawing/2016/5/10/chartex" xmlns:cx5="http://schemas.microsoft.com/office/drawing/2016/5/11/chartex" xmlns:cx6="http://schemas.microsoft.com/office/drawing/2016/5/12/chartex" xmlns:cx7="http://schemas.microsoft.com/office/drawing/2016/5/13/chartex" xmlns:cx8="http://schemas.microsoft.com/office/drawing/2016/5/14/chartex" xmlns:mc="http://schemas.openxmlformats.org/markup-compatibility/2006" xmlns:aink="http://schemas.microsoft.com/office/drawing/2016/ink" xmlns:am3d="http://schemas.microsoft.com/office/drawing/2017/model3d" xmlns:o="urn:schemas-microsoft-com:office:office" xmlns:r="http://schemas.openxmlformats.org/officeDocument/2006/relationships" xmlns:m="http://schemas.openxmlformats.org/officeDocument/2006/math" xmlns:v="urn:schemas-microsoft-com:vml" xmlns:wp14="http://schemas.microsoft.com/office/word/2010/wordprocessingDrawing" xmlns:wp="http://schemas.openxmlformats.org/drawingml/2006/wordprocessingDrawing" xmlns:w10="urn:schemas-microsoft-com:office:word" xmlns:w="http://schemas.openxmlformats.org/wordprocessingml/2006/main" xmlns:w14="http://schemas.microsoft.com/office/word/2010/wordml" xmlns:w15="http://schemas.microsoft.com/office/word/2012/wordml" xmlns:w16cex="http://schemas.microsoft.com/office/word/2018/wordml/cex" xmlns:w16cid="http://schemas.microsoft.com/office/word/2016/wordml/cid" xmlns:w16="http://schemas.microsoft.com/office/word/2018/wordml" xmlns:w16sdtdh="http://schemas.microsoft.com/office/word/2020/wordml/sdtdatahash" xmlns:w16se="http://schemas.microsoft.com/office/word/2015/wordml/symex" xmlns:wpg="http://schemas.microsoft.com/office/word/2010/wordprocessingGroup" xmlns:wpi="http://schemas.microsoft.com/office/word/2010/wordprocessingInk" xmlns:wne="http://schemas.microsoft.com/office/word/2006/wordml" xmlns:wps="http://schemas.microsoft.com/office/word/2010/wordprocessingShape" mc:Ignorable="w14 w15 w16se w16cid w16 w16cex w16sdtdh wp14">
-  <w16cex:commentExtensible w16cex:durableId="259CF237" w16cex:dateUtc="2022-01-27T18:28:00Z"/>
-  <w16cex:commentExtensible w16cex:durableId="259E8A9C" w16cex:dateUtc="2022-01-28T23:30:00Z"/>
-  <w16cex:commentExtensible w16cex:durableId="259CF2B7" w16cex:dateUtc="2022-01-27T18:30:00Z"/>
-</w16cex:commentsExtensible>
-</file>
-
-<file path=word/commentsIds.xml><?xml version="1.0" encoding="utf-8"?>
-<w16cid:commentsIds xmlns:wpc="http://schemas.microsoft.com/office/word/2010/wordprocessingCanvas" xmlns:cx="http://schemas.microsoft.com/office/drawing/2014/chartex" xmlns:cx1="http://schemas.microsoft.com/office/drawing/2015/9/8/chartex" xmlns:cx2="http://schemas.microsoft.com/office/drawing/2015/10/21/chartex" xmlns:cx3="http://schemas.microsoft.com/office/drawing/2016/5/9/chartex" xmlns:cx4="http://schemas.microsoft.com/office/drawing/2016/5/10/chartex" xmlns:cx5="http://schemas.microsoft.com/office/drawing/2016/5/11/chartex" xmlns:cx6="http://schemas.microsoft.com/office/drawing/2016/5/12/chartex" xmlns:cx7="http://schemas.microsoft.com/office/drawing/2016/5/13/chartex" xmlns:cx8="http://schemas.microsoft.com/office/drawing/2016/5/14/chartex" xmlns:mc="http://schemas.openxmlformats.org/markup-compatibility/2006" xmlns:aink="http://schemas.microsoft.com/office/drawing/2016/ink" xmlns:am3d="http://schemas.microsoft.com/office/drawing/2017/model3d" xmlns:o="urn:schemas-microsoft-com:office:office" xmlns:r="http://schemas.openxmlformats.org/officeDocument/2006/relationships" xmlns:m="http://schemas.openxmlformats.org/officeDocument/2006/math" xmlns:v="urn:schemas-microsoft-com:vml" xmlns:wp14="http://schemas.microsoft.com/office/word/2010/wordprocessingDrawing" xmlns:wp="http://schemas.openxmlformats.org/drawingml/2006/wordprocessingDrawing" xmlns:w10="urn:schemas-microsoft-com:office:word" xmlns:w="http://schemas.openxmlformats.org/wordprocessingml/2006/main" xmlns:w14="http://schemas.microsoft.com/office/word/2010/wordml" xmlns:w15="http://schemas.microsoft.com/office/word/2012/wordml" xmlns:w16cex="http://schemas.microsoft.com/office/word/2018/wordml/cex" xmlns:w16cid="http://schemas.microsoft.com/office/word/2016/wordml/cid" xmlns:w16="http://schemas.microsoft.com/office/word/2018/wordml" xmlns:w16sdtdh="http://schemas.microsoft.com/office/word/2020/wordml/sdtdatahash" xmlns:w16se="http://schemas.microsoft.com/office/word/2015/wordml/symex" xmlns:wpg="http://schemas.microsoft.com/office/word/2010/wordprocessingGroup" xmlns:wpi="http://schemas.microsoft.com/office/word/2010/wordprocessingInk" xmlns:wne="http://schemas.microsoft.com/office/word/2006/wordml" xmlns:wps="http://schemas.microsoft.com/office/word/2010/wordprocessingShape" mc:Ignorable="w14 w15 w16se w16cid w16 w16cex w16sdtdh wp14">
-  <w16cid:commentId w16cid:paraId="4E1482E2" w16cid:durableId="259CF237"/>
-  <w16cid:commentId w16cid:paraId="2985AA79" w16cid:durableId="259E8A9C"/>
-  <w16cid:commentId w16cid:paraId="53272FCF" w16cid:durableId="259CF2B7"/>
-</w16cid:commentsIds>
-</file>
-
 <file path=word/endnotes.xml><?xml version="1.0" encoding="utf-8"?>
-<w:endnotes xmlns:wpc="http://schemas.microsoft.com/office/word/2010/wordprocessingCanvas" xmlns:cx="http://schemas.microsoft.com/office/drawing/2014/chartex" xmlns:cx1="http://schemas.microsoft.com/office/drawing/2015/9/8/chartex" xmlns:cx2="http://schemas.microsoft.com/office/drawing/2015/10/21/chartex" xmlns:cx3="http://schemas.microsoft.com/office/drawing/2016/5/9/chartex" xmlns:cx4="http://schemas.microsoft.com/office/drawing/2016/5/10/chartex" xmlns:cx5="http://schemas.microsoft.com/office/drawing/2016/5/11/chartex" xmlns:cx6="http://schemas.microsoft.com/office/drawing/2016/5/12/chartex" xmlns:cx7="http://schemas.microsoft.com/office/drawing/2016/5/13/chartex" xmlns:cx8="http://schemas.microsoft.com/office/drawing/2016/5/14/chartex" xmlns:mc="http://schemas.openxmlformats.org/markup-compatibility/2006" xmlns:aink="http://schemas.microsoft.com/office/drawing/2016/ink" xmlns:am3d="http://schemas.microsoft.com/office/drawing/2017/model3d" xmlns:o="urn:schemas-microsoft-com:office:office" xmlns:r="http://schemas.openxmlformats.org/officeDocument/2006/relationships" xmlns:m="http://schemas.openxmlformats.org/officeDocument/2006/math" xmlns:v="urn:schemas-microsoft-com:vml" xmlns:wp14="http://schemas.microsoft.com/office/word/2010/wordprocessingDrawing" xmlns:wp="http://schemas.openxmlformats.org/drawingml/2006/wordprocessingDrawing" xmlns:w10="urn:schemas-microsoft-com:office:word" xmlns:w="http://schemas.openxmlformats.org/wordprocessingml/2006/main" xmlns:w14="http://schemas.microsoft.com/office/word/2010/wordml" xmlns:w15="http://schemas.microsoft.com/office/word/2012/wordml" xmlns:w16cex="http://schemas.microsoft.com/office/word/2018/wordml/cex" xmlns:w16cid="http://schemas.microsoft.com/office/word/2016/wordml/cid" xmlns:w16="http://schemas.microsoft.com/office/word/2018/wordml" xmlns:w16sdtdh="http://schemas.microsoft.com/office/word/2020/wordml/sdtdatahash" xmlns:w16se="http://schemas.microsoft.com/office/word/2015/wordml/symex" xmlns:wpg="http://schemas.microsoft.com/office/word/2010/wordprocessingGroup" xmlns:wpi="http://schemas.microsoft.com/office/word/2010/wordprocessingInk" xmlns:wne="http://schemas.microsoft.com/office/word/2006/wordml" xmlns:wps="http://schemas.microsoft.com/office/word/2010/wordprocessingShape" mc:Ignorable="w14 w15 w16se w16cid w16 w16cex w16sdtdh wp14">
+<w:endnotes xmlns:wpc="http://schemas.microsoft.com/office/word/2010/wordprocessingCanvas" xmlns:cx="http://schemas.microsoft.com/office/drawing/2014/chartex" xmlns:cx1="http://schemas.microsoft.com/office/drawing/2015/9/8/chartex" xmlns:cx2="http://schemas.microsoft.com/office/drawing/2015/10/21/chartex" xmlns:cx3="http://schemas.microsoft.com/office/drawing/2016/5/9/chartex" xmlns:cx4="http://schemas.microsoft.com/office/drawing/2016/5/10/chartex" xmlns:cx5="http://schemas.microsoft.com/office/drawing/2016/5/11/chartex" xmlns:cx6="http://schemas.microsoft.com/office/drawing/2016/5/12/chartex" xmlns:cx7="http://schemas.microsoft.com/office/drawing/2016/5/13/chartex" xmlns:cx8="http://schemas.microsoft.com/office/drawing/2016/5/14/chartex" xmlns:mc="http://schemas.openxmlformats.org/markup-compatibility/2006" xmlns:aink="http://schemas.microsoft.com/office/drawing/2016/ink" xmlns:am3d="http://schemas.microsoft.com/office/drawing/2017/model3d" xmlns:o="urn:schemas-microsoft-com:office:office" xmlns:oel="http://schemas.microsoft.com/office/2019/extlst" xmlns:r="http://schemas.openxmlformats.org/officeDocument/2006/relationships" xmlns:m="http://schemas.openxmlformats.org/officeDocument/2006/math" xmlns:v="urn:schemas-microsoft-com:vml" xmlns:wp14="http://schemas.microsoft.com/office/word/2010/wordprocessingDrawing" xmlns:wp="http://schemas.openxmlformats.org/drawingml/2006/wordprocessingDrawing" xmlns:w10="urn:schemas-microsoft-com:office:word" xmlns:w="http://schemas.openxmlformats.org/wordprocessingml/2006/main" xmlns:w14="http://schemas.microsoft.com/office/word/2010/wordml" xmlns:w15="http://schemas.microsoft.com/office/word/2012/wordml" xmlns:w16cex="http://schemas.microsoft.com/office/word/2018/wordml/cex" xmlns:w16cid="http://schemas.microsoft.com/office/word/2016/wordml/cid" xmlns:w16="http://schemas.microsoft.com/office/word/2018/wordml" xmlns:w16sdtdh="http://schemas.microsoft.com/office/word/2020/wordml/sdtdatahash" xmlns:w16se="http://schemas.microsoft.com/office/word/2015/wordml/symex" xmlns:wpg="http://schemas.microsoft.com/office/word/2010/wordprocessingGroup" xmlns:wpi="http://schemas.microsoft.com/office/word/2010/wordprocessingInk" xmlns:wne="http://schemas.microsoft.com/office/word/2006/wordml" xmlns:wps="http://schemas.microsoft.com/office/word/2010/wordprocessingShape" mc:Ignorable="w14 w15 w16se w16cid w16 w16cex w16sdtdh wp14">
   <w:endnote w:type="separator" w:id="-1">
     <w:p>
       <w:r>
@@ -2671,7 +2473,7 @@
 </file>
 
 <file path=word/footer1.xml><?xml version="1.0" encoding="utf-8"?>
-<w:ftr xmlns:wpc="http://schemas.microsoft.com/office/word/2010/wordprocessingCanvas" xmlns:cx="http://schemas.microsoft.com/office/drawing/2014/chartex" xmlns:cx1="http://schemas.microsoft.com/office/drawing/2015/9/8/chartex" xmlns:cx2="http://schemas.microsoft.com/office/drawing/2015/10/21/chartex" xmlns:cx3="http://schemas.microsoft.com/office/drawing/2016/5/9/chartex" xmlns:cx4="http://schemas.microsoft.com/office/drawing/2016/5/10/chartex" xmlns:cx5="http://schemas.microsoft.com/office/drawing/2016/5/11/chartex" xmlns:cx6="http://schemas.microsoft.com/office/drawing/2016/5/12/chartex" xmlns:cx7="http://schemas.microsoft.com/office/drawing/2016/5/13/chartex" xmlns:cx8="http://schemas.microsoft.com/office/drawing/2016/5/14/chartex" xmlns:mc="http://schemas.openxmlformats.org/markup-compatibility/2006" xmlns:aink="http://schemas.microsoft.com/office/drawing/2016/ink" xmlns:am3d="http://schemas.microsoft.com/office/drawing/2017/model3d" xmlns:o="urn:schemas-microsoft-com:office:office" xmlns:r="http://schemas.openxmlformats.org/officeDocument/2006/relationships" xmlns:m="http://schemas.openxmlformats.org/officeDocument/2006/math" xmlns:v="urn:schemas-microsoft-com:vml" xmlns:wp14="http://schemas.microsoft.com/office/word/2010/wordprocessingDrawing" xmlns:wp="http://schemas.openxmlformats.org/drawingml/2006/wordprocessingDrawing" xmlns:w10="urn:schemas-microsoft-com:office:word" xmlns:w="http://schemas.openxmlformats.org/wordprocessingml/2006/main" xmlns:w14="http://schemas.microsoft.com/office/word/2010/wordml" xmlns:w15="http://schemas.microsoft.com/office/word/2012/wordml" xmlns:w16cex="http://schemas.microsoft.com/office/word/2018/wordml/cex" xmlns:w16cid="http://schemas.microsoft.com/office/word/2016/wordml/cid" xmlns:w16="http://schemas.microsoft.com/office/word/2018/wordml" xmlns:w16sdtdh="http://schemas.microsoft.com/office/word/2020/wordml/sdtdatahash" xmlns:w16se="http://schemas.microsoft.com/office/word/2015/wordml/symex" xmlns:wpg="http://schemas.microsoft.com/office/word/2010/wordprocessingGroup" xmlns:wpi="http://schemas.microsoft.com/office/word/2010/wordprocessingInk" xmlns:wne="http://schemas.microsoft.com/office/word/2006/wordml" xmlns:wps="http://schemas.microsoft.com/office/word/2010/wordprocessingShape" mc:Ignorable="w14 w15 w16se w16cid w16 w16cex w16sdtdh wp14">
+<w:ftr xmlns:wpc="http://schemas.microsoft.com/office/word/2010/wordprocessingCanvas" xmlns:cx="http://schemas.microsoft.com/office/drawing/2014/chartex" xmlns:cx1="http://schemas.microsoft.com/office/drawing/2015/9/8/chartex" xmlns:cx2="http://schemas.microsoft.com/office/drawing/2015/10/21/chartex" xmlns:cx3="http://schemas.microsoft.com/office/drawing/2016/5/9/chartex" xmlns:cx4="http://schemas.microsoft.com/office/drawing/2016/5/10/chartex" xmlns:cx5="http://schemas.microsoft.com/office/drawing/2016/5/11/chartex" xmlns:cx6="http://schemas.microsoft.com/office/drawing/2016/5/12/chartex" xmlns:cx7="http://schemas.microsoft.com/office/drawing/2016/5/13/chartex" xmlns:cx8="http://schemas.microsoft.com/office/drawing/2016/5/14/chartex" xmlns:mc="http://schemas.openxmlformats.org/markup-compatibility/2006" xmlns:aink="http://schemas.microsoft.com/office/drawing/2016/ink" xmlns:am3d="http://schemas.microsoft.com/office/drawing/2017/model3d" xmlns:o="urn:schemas-microsoft-com:office:office" xmlns:oel="http://schemas.microsoft.com/office/2019/extlst" xmlns:r="http://schemas.openxmlformats.org/officeDocument/2006/relationships" xmlns:m="http://schemas.openxmlformats.org/officeDocument/2006/math" xmlns:v="urn:schemas-microsoft-com:vml" xmlns:wp14="http://schemas.microsoft.com/office/word/2010/wordprocessingDrawing" xmlns:wp="http://schemas.openxmlformats.org/drawingml/2006/wordprocessingDrawing" xmlns:w10="urn:schemas-microsoft-com:office:word" xmlns:w="http://schemas.openxmlformats.org/wordprocessingml/2006/main" xmlns:w14="http://schemas.microsoft.com/office/word/2010/wordml" xmlns:w15="http://schemas.microsoft.com/office/word/2012/wordml" xmlns:w16cex="http://schemas.microsoft.com/office/word/2018/wordml/cex" xmlns:w16cid="http://schemas.microsoft.com/office/word/2016/wordml/cid" xmlns:w16="http://schemas.microsoft.com/office/word/2018/wordml" xmlns:w16sdtdh="http://schemas.microsoft.com/office/word/2020/wordml/sdtdatahash" xmlns:w16se="http://schemas.microsoft.com/office/word/2015/wordml/symex" xmlns:wpg="http://schemas.microsoft.com/office/word/2010/wordprocessingGroup" xmlns:wpi="http://schemas.microsoft.com/office/word/2010/wordprocessingInk" xmlns:wne="http://schemas.microsoft.com/office/word/2006/wordml" xmlns:wps="http://schemas.microsoft.com/office/word/2010/wordprocessingShape" mc:Ignorable="w14 w15 w16se w16cid w16 w16cex w16sdtdh wp14">
   <w:p>
     <w:pPr>
       <w:pStyle w:val="Footer"/>
@@ -2722,7 +2524,7 @@
 </file>
 
 <file path=word/footer2.xml><?xml version="1.0" encoding="utf-8"?>
-<w:ftr xmlns:wpc="http://schemas.microsoft.com/office/word/2010/wordprocessingCanvas" xmlns:cx="http://schemas.microsoft.com/office/drawing/2014/chartex" xmlns:cx1="http://schemas.microsoft.com/office/drawing/2015/9/8/chartex" xmlns:cx2="http://schemas.microsoft.com/office/drawing/2015/10/21/chartex" xmlns:cx3="http://schemas.microsoft.com/office/drawing/2016/5/9/chartex" xmlns:cx4="http://schemas.microsoft.com/office/drawing/2016/5/10/chartex" xmlns:cx5="http://schemas.microsoft.com/office/drawing/2016/5/11/chartex" xmlns:cx6="http://schemas.microsoft.com/office/drawing/2016/5/12/chartex" xmlns:cx7="http://schemas.microsoft.com/office/drawing/2016/5/13/chartex" xmlns:cx8="http://schemas.microsoft.com/office/drawing/2016/5/14/chartex" xmlns:mc="http://schemas.openxmlformats.org/markup-compatibility/2006" xmlns:aink="http://schemas.microsoft.com/office/drawing/2016/ink" xmlns:am3d="http://schemas.microsoft.com/office/drawing/2017/model3d" xmlns:o="urn:schemas-microsoft-com:office:office" xmlns:r="http://schemas.openxmlformats.org/officeDocument/2006/relationships" xmlns:m="http://schemas.openxmlformats.org/officeDocument/2006/math" xmlns:v="urn:schemas-microsoft-com:vml" xmlns:wp14="http://schemas.microsoft.com/office/word/2010/wordprocessingDrawing" xmlns:wp="http://schemas.openxmlformats.org/drawingml/2006/wordprocessingDrawing" xmlns:w10="urn:schemas-microsoft-com:office:word" xmlns:w="http://schemas.openxmlformats.org/wordprocessingml/2006/main" xmlns:w14="http://schemas.microsoft.com/office/word/2010/wordml" xmlns:w15="http://schemas.microsoft.com/office/word/2012/wordml" xmlns:w16cex="http://schemas.microsoft.com/office/word/2018/wordml/cex" xmlns:w16cid="http://schemas.microsoft.com/office/word/2016/wordml/cid" xmlns:w16="http://schemas.microsoft.com/office/word/2018/wordml" xmlns:w16sdtdh="http://schemas.microsoft.com/office/word/2020/wordml/sdtdatahash" xmlns:w16se="http://schemas.microsoft.com/office/word/2015/wordml/symex" xmlns:wpg="http://schemas.microsoft.com/office/word/2010/wordprocessingGroup" xmlns:wpi="http://schemas.microsoft.com/office/word/2010/wordprocessingInk" xmlns:wne="http://schemas.microsoft.com/office/word/2006/wordml" xmlns:wps="http://schemas.microsoft.com/office/word/2010/wordprocessingShape" mc:Ignorable="w14 w15 w16se w16cid w16 w16cex w16sdtdh wp14">
+<w:ftr xmlns:wpc="http://schemas.microsoft.com/office/word/2010/wordprocessingCanvas" xmlns:cx="http://schemas.microsoft.com/office/drawing/2014/chartex" xmlns:cx1="http://schemas.microsoft.com/office/drawing/2015/9/8/chartex" xmlns:cx2="http://schemas.microsoft.com/office/drawing/2015/10/21/chartex" xmlns:cx3="http://schemas.microsoft.com/office/drawing/2016/5/9/chartex" xmlns:cx4="http://schemas.microsoft.com/office/drawing/2016/5/10/chartex" xmlns:cx5="http://schemas.microsoft.com/office/drawing/2016/5/11/chartex" xmlns:cx6="http://schemas.microsoft.com/office/drawing/2016/5/12/chartex" xmlns:cx7="http://schemas.microsoft.com/office/drawing/2016/5/13/chartex" xmlns:cx8="http://schemas.microsoft.com/office/drawing/2016/5/14/chartex" xmlns:mc="http://schemas.openxmlformats.org/markup-compatibility/2006" xmlns:aink="http://schemas.microsoft.com/office/drawing/2016/ink" xmlns:am3d="http://schemas.microsoft.com/office/drawing/2017/model3d" xmlns:o="urn:schemas-microsoft-com:office:office" xmlns:oel="http://schemas.microsoft.com/office/2019/extlst" xmlns:r="http://schemas.openxmlformats.org/officeDocument/2006/relationships" xmlns:m="http://schemas.openxmlformats.org/officeDocument/2006/math" xmlns:v="urn:schemas-microsoft-com:vml" xmlns:wp14="http://schemas.microsoft.com/office/word/2010/wordprocessingDrawing" xmlns:wp="http://schemas.openxmlformats.org/drawingml/2006/wordprocessingDrawing" xmlns:w10="urn:schemas-microsoft-com:office:word" xmlns:w="http://schemas.openxmlformats.org/wordprocessingml/2006/main" xmlns:w14="http://schemas.microsoft.com/office/word/2010/wordml" xmlns:w15="http://schemas.microsoft.com/office/word/2012/wordml" xmlns:w16cex="http://schemas.microsoft.com/office/word/2018/wordml/cex" xmlns:w16cid="http://schemas.microsoft.com/office/word/2016/wordml/cid" xmlns:w16="http://schemas.microsoft.com/office/word/2018/wordml" xmlns:w16sdtdh="http://schemas.microsoft.com/office/word/2020/wordml/sdtdatahash" xmlns:w16se="http://schemas.microsoft.com/office/word/2015/wordml/symex" xmlns:wpg="http://schemas.microsoft.com/office/word/2010/wordprocessingGroup" xmlns:wpi="http://schemas.microsoft.com/office/word/2010/wordprocessingInk" xmlns:wne="http://schemas.microsoft.com/office/word/2006/wordml" xmlns:wps="http://schemas.microsoft.com/office/word/2010/wordprocessingShape" mc:Ignorable="w14 w15 w16se w16cid w16 w16cex w16sdtdh wp14">
   <w:p>
     <w:pPr>
       <w:pStyle w:val="Footer"/>
@@ -2776,7 +2578,7 @@
 </file>
 
 <file path=word/footnotes.xml><?xml version="1.0" encoding="utf-8"?>
-<w:footnotes xmlns:wpc="http://schemas.microsoft.com/office/word/2010/wordprocessingCanvas" xmlns:cx="http://schemas.microsoft.com/office/drawing/2014/chartex" xmlns:cx1="http://schemas.microsoft.com/office/drawing/2015/9/8/chartex" xmlns:cx2="http://schemas.microsoft.com/office/drawing/2015/10/21/chartex" xmlns:cx3="http://schemas.microsoft.com/office/drawing/2016/5/9/chartex" xmlns:cx4="http://schemas.microsoft.com/office/drawing/2016/5/10/chartex" xmlns:cx5="http://schemas.microsoft.com/office/drawing/2016/5/11/chartex" xmlns:cx6="http://schemas.microsoft.com/office/drawing/2016/5/12/chartex" xmlns:cx7="http://schemas.microsoft.com/office/drawing/2016/5/13/chartex" xmlns:cx8="http://schemas.microsoft.com/office/drawing/2016/5/14/chartex" xmlns:mc="http://schemas.openxmlformats.org/markup-compatibility/2006" xmlns:aink="http://schemas.microsoft.com/office/drawing/2016/ink" xmlns:am3d="http://schemas.microsoft.com/office/drawing/2017/model3d" xmlns:o="urn:schemas-microsoft-com:office:office" xmlns:r="http://schemas.openxmlformats.org/officeDocument/2006/relationships" xmlns:m="http://schemas.openxmlformats.org/officeDocument/2006/math" xmlns:v="urn:schemas-microsoft-com:vml" xmlns:wp14="http://schemas.microsoft.com/office/word/2010/wordprocessingDrawing" xmlns:wp="http://schemas.openxmlformats.org/drawingml/2006/wordprocessingDrawing" xmlns:w10="urn:schemas-microsoft-com:office:word" xmlns:w="http://schemas.openxmlformats.org/wordprocessingml/2006/main" xmlns:w14="http://schemas.microsoft.com/office/word/2010/wordml" xmlns:w15="http://schemas.microsoft.com/office/word/2012/wordml" xmlns:w16cex="http://schemas.microsoft.com/office/word/2018/wordml/cex" xmlns:w16cid="http://schemas.microsoft.com/office/word/2016/wordml/cid" xmlns:w16="http://schemas.microsoft.com/office/word/2018/wordml" xmlns:w16sdtdh="http://schemas.microsoft.com/office/word/2020/wordml/sdtdatahash" xmlns:w16se="http://schemas.microsoft.com/office/word/2015/wordml/symex" xmlns:wpg="http://schemas.microsoft.com/office/word/2010/wordprocessingGroup" xmlns:wpi="http://schemas.microsoft.com/office/word/2010/wordprocessingInk" xmlns:wne="http://schemas.microsoft.com/office/word/2006/wordml" xmlns:wps="http://schemas.microsoft.com/office/word/2010/wordprocessingShape" mc:Ignorable="w14 w15 w16se w16cid w16 w16cex w16sdtdh wp14">
+<w:footnotes xmlns:wpc="http://schemas.microsoft.com/office/word/2010/wordprocessingCanvas" xmlns:cx="http://schemas.microsoft.com/office/drawing/2014/chartex" xmlns:cx1="http://schemas.microsoft.com/office/drawing/2015/9/8/chartex" xmlns:cx2="http://schemas.microsoft.com/office/drawing/2015/10/21/chartex" xmlns:cx3="http://schemas.microsoft.com/office/drawing/2016/5/9/chartex" xmlns:cx4="http://schemas.microsoft.com/office/drawing/2016/5/10/chartex" xmlns:cx5="http://schemas.microsoft.com/office/drawing/2016/5/11/chartex" xmlns:cx6="http://schemas.microsoft.com/office/drawing/2016/5/12/chartex" xmlns:cx7="http://schemas.microsoft.com/office/drawing/2016/5/13/chartex" xmlns:cx8="http://schemas.microsoft.com/office/drawing/2016/5/14/chartex" xmlns:mc="http://schemas.openxmlformats.org/markup-compatibility/2006" xmlns:aink="http://schemas.microsoft.com/office/drawing/2016/ink" xmlns:am3d="http://schemas.microsoft.com/office/drawing/2017/model3d" xmlns:o="urn:schemas-microsoft-com:office:office" xmlns:oel="http://schemas.microsoft.com/office/2019/extlst" xmlns:r="http://schemas.openxmlformats.org/officeDocument/2006/relationships" xmlns:m="http://schemas.openxmlformats.org/officeDocument/2006/math" xmlns:v="urn:schemas-microsoft-com:vml" xmlns:wp14="http://schemas.microsoft.com/office/word/2010/wordprocessingDrawing" xmlns:wp="http://schemas.openxmlformats.org/drawingml/2006/wordprocessingDrawing" xmlns:w10="urn:schemas-microsoft-com:office:word" xmlns:w="http://schemas.openxmlformats.org/wordprocessingml/2006/main" xmlns:w14="http://schemas.microsoft.com/office/word/2010/wordml" xmlns:w15="http://schemas.microsoft.com/office/word/2012/wordml" xmlns:w16cex="http://schemas.microsoft.com/office/word/2018/wordml/cex" xmlns:w16cid="http://schemas.microsoft.com/office/word/2016/wordml/cid" xmlns:w16="http://schemas.microsoft.com/office/word/2018/wordml" xmlns:w16sdtdh="http://schemas.microsoft.com/office/word/2020/wordml/sdtdatahash" xmlns:w16se="http://schemas.microsoft.com/office/word/2015/wordml/symex" xmlns:wpg="http://schemas.microsoft.com/office/word/2010/wordprocessingGroup" xmlns:wpi="http://schemas.microsoft.com/office/word/2010/wordprocessingInk" xmlns:wne="http://schemas.microsoft.com/office/word/2006/wordml" xmlns:wps="http://schemas.microsoft.com/office/word/2010/wordprocessingShape" mc:Ignorable="w14 w15 w16se w16cid w16 w16cex w16sdtdh wp14">
   <w:footnote w:type="separator" w:id="-1">
     <w:p>
       <w:r>
@@ -2795,8 +2597,94 @@
 </file>
 
 <file path=word/numbering.xml><?xml version="1.0" encoding="utf-8"?>
-<w:numbering xmlns:wpc="http://schemas.microsoft.com/office/word/2010/wordprocessingCanvas" xmlns:cx="http://schemas.microsoft.com/office/drawing/2014/chartex" xmlns:cx1="http://schemas.microsoft.com/office/drawing/2015/9/8/chartex" xmlns:cx2="http://schemas.microsoft.com/office/drawing/2015/10/21/chartex" xmlns:cx3="http://schemas.microsoft.com/office/drawing/2016/5/9/chartex" xmlns:cx4="http://schemas.microsoft.com/office/drawing/2016/5/10/chartex" xmlns:cx5="http://schemas.microsoft.com/office/drawing/2016/5/11/chartex" xmlns:cx6="http://schemas.microsoft.com/office/drawing/2016/5/12/chartex" xmlns:cx7="http://schemas.microsoft.com/office/drawing/2016/5/13/chartex" xmlns:cx8="http://schemas.microsoft.com/office/drawing/2016/5/14/chartex" xmlns:mc="http://schemas.openxmlformats.org/markup-compatibility/2006" xmlns:aink="http://schemas.microsoft.com/office/drawing/2016/ink" xmlns:am3d="http://schemas.microsoft.com/office/drawing/2017/model3d" xmlns:o="urn:schemas-microsoft-com:office:office" xmlns:r="http://schemas.openxmlformats.org/officeDocument/2006/relationships" xmlns:m="http://schemas.openxmlformats.org/officeDocument/2006/math" xmlns:v="urn:schemas-microsoft-com:vml" xmlns:wp14="http://schemas.microsoft.com/office/word/2010/wordprocessingDrawing" xmlns:wp="http://schemas.openxmlformats.org/drawingml/2006/wordprocessingDrawing" xmlns:w10="urn:schemas-microsoft-com:office:word" xmlns:w="http://schemas.openxmlformats.org/wordprocessingml/2006/main" xmlns:w14="http://schemas.microsoft.com/office/word/2010/wordml" xmlns:w15="http://schemas.microsoft.com/office/word/2012/wordml" xmlns:w16cex="http://schemas.microsoft.com/office/word/2018/wordml/cex" xmlns:w16cid="http://schemas.microsoft.com/office/word/2016/wordml/cid" xmlns:w16="http://schemas.microsoft.com/office/word/2018/wordml" xmlns:w16sdtdh="http://schemas.microsoft.com/office/word/2020/wordml/sdtdatahash" xmlns:w16se="http://schemas.microsoft.com/office/word/2015/wordml/symex" xmlns:wpg="http://schemas.microsoft.com/office/word/2010/wordprocessingGroup" xmlns:wpi="http://schemas.microsoft.com/office/word/2010/wordprocessingInk" xmlns:wne="http://schemas.microsoft.com/office/word/2006/wordml" xmlns:wps="http://schemas.microsoft.com/office/word/2010/wordprocessingShape" mc:Ignorable="w14 w15 w16se w16cid w16 w16cex w16sdtdh wp14">
+<w:numbering xmlns:wpc="http://schemas.microsoft.com/office/word/2010/wordprocessingCanvas" xmlns:cx="http://schemas.microsoft.com/office/drawing/2014/chartex" xmlns:cx1="http://schemas.microsoft.com/office/drawing/2015/9/8/chartex" xmlns:cx2="http://schemas.microsoft.com/office/drawing/2015/10/21/chartex" xmlns:cx3="http://schemas.microsoft.com/office/drawing/2016/5/9/chartex" xmlns:cx4="http://schemas.microsoft.com/office/drawing/2016/5/10/chartex" xmlns:cx5="http://schemas.microsoft.com/office/drawing/2016/5/11/chartex" xmlns:cx6="http://schemas.microsoft.com/office/drawing/2016/5/12/chartex" xmlns:cx7="http://schemas.microsoft.com/office/drawing/2016/5/13/chartex" xmlns:cx8="http://schemas.microsoft.com/office/drawing/2016/5/14/chartex" xmlns:mc="http://schemas.openxmlformats.org/markup-compatibility/2006" xmlns:aink="http://schemas.microsoft.com/office/drawing/2016/ink" xmlns:am3d="http://schemas.microsoft.com/office/drawing/2017/model3d" xmlns:o="urn:schemas-microsoft-com:office:office" xmlns:oel="http://schemas.microsoft.com/office/2019/extlst" xmlns:r="http://schemas.openxmlformats.org/officeDocument/2006/relationships" xmlns:m="http://schemas.openxmlformats.org/officeDocument/2006/math" xmlns:v="urn:schemas-microsoft-com:vml" xmlns:wp14="http://schemas.microsoft.com/office/word/2010/wordprocessingDrawing" xmlns:wp="http://schemas.openxmlformats.org/drawingml/2006/wordprocessingDrawing" xmlns:w10="urn:schemas-microsoft-com:office:word" xmlns:w="http://schemas.openxmlformats.org/wordprocessingml/2006/main" xmlns:w14="http://schemas.microsoft.com/office/word/2010/wordml" xmlns:w15="http://schemas.microsoft.com/office/word/2012/wordml" xmlns:w16cex="http://schemas.microsoft.com/office/word/2018/wordml/cex" xmlns:w16cid="http://schemas.microsoft.com/office/word/2016/wordml/cid" xmlns:w16="http://schemas.microsoft.com/office/word/2018/wordml" xmlns:w16sdtdh="http://schemas.microsoft.com/office/word/2020/wordml/sdtdatahash" xmlns:w16se="http://schemas.microsoft.com/office/word/2015/wordml/symex" xmlns:wpg="http://schemas.microsoft.com/office/word/2010/wordprocessingGroup" xmlns:wpi="http://schemas.microsoft.com/office/word/2010/wordprocessingInk" xmlns:wne="http://schemas.microsoft.com/office/word/2006/wordml" xmlns:wps="http://schemas.microsoft.com/office/word/2010/wordprocessingShape" mc:Ignorable="w14 w15 w16se w16cid w16 w16cex w16sdtdh wp14">
   <w:abstractNum w:abstractNumId="0" w15:restartNumberingAfterBreak="0">
+    <w:nsid w:val="0B200B2E"/>
+    <w:multiLevelType w:val="hybridMultilevel"/>
+    <w:tmpl w:val="0C940C0E"/>
+    <w:lvl w:ilvl="0" w:tplc="0409000F">
+      <w:start w:val="1"/>
+      <w:numFmt w:val="decimal"/>
+      <w:lvlText w:val="%1."/>
+      <w:lvlJc w:val="left"/>
+      <w:pPr>
+        <w:ind w:left="720" w:hanging="360"/>
+      </w:pPr>
+    </w:lvl>
+    <w:lvl w:ilvl="1" w:tplc="04090019" w:tentative="1">
+      <w:start w:val="1"/>
+      <w:numFmt w:val="lowerLetter"/>
+      <w:lvlText w:val="%2."/>
+      <w:lvlJc w:val="left"/>
+      <w:pPr>
+        <w:ind w:left="1440" w:hanging="360"/>
+      </w:pPr>
+    </w:lvl>
+    <w:lvl w:ilvl="2" w:tplc="0409001B" w:tentative="1">
+      <w:start w:val="1"/>
+      <w:numFmt w:val="lowerRoman"/>
+      <w:lvlText w:val="%3."/>
+      <w:lvlJc w:val="right"/>
+      <w:pPr>
+        <w:ind w:left="2160" w:hanging="180"/>
+      </w:pPr>
+    </w:lvl>
+    <w:lvl w:ilvl="3" w:tplc="0409000F" w:tentative="1">
+      <w:start w:val="1"/>
+      <w:numFmt w:val="decimal"/>
+      <w:lvlText w:val="%4."/>
+      <w:lvlJc w:val="left"/>
+      <w:pPr>
+        <w:ind w:left="2880" w:hanging="360"/>
+      </w:pPr>
+    </w:lvl>
+    <w:lvl w:ilvl="4" w:tplc="04090019" w:tentative="1">
+      <w:start w:val="1"/>
+      <w:numFmt w:val="lowerLetter"/>
+      <w:lvlText w:val="%5."/>
+      <w:lvlJc w:val="left"/>
+      <w:pPr>
+        <w:ind w:left="3600" w:hanging="360"/>
+      </w:pPr>
+    </w:lvl>
+    <w:lvl w:ilvl="5" w:tplc="0409001B" w:tentative="1">
+      <w:start w:val="1"/>
+      <w:numFmt w:val="lowerRoman"/>
+      <w:lvlText w:val="%6."/>
+      <w:lvlJc w:val="right"/>
+      <w:pPr>
+        <w:ind w:left="4320" w:hanging="180"/>
+      </w:pPr>
+    </w:lvl>
+    <w:lvl w:ilvl="6" w:tplc="0409000F" w:tentative="1">
+      <w:start w:val="1"/>
+      <w:numFmt w:val="decimal"/>
+      <w:lvlText w:val="%7."/>
+      <w:lvlJc w:val="left"/>
+      <w:pPr>
+        <w:ind w:left="5040" w:hanging="360"/>
+      </w:pPr>
+    </w:lvl>
+    <w:lvl w:ilvl="7" w:tplc="04090019" w:tentative="1">
+      <w:start w:val="1"/>
+      <w:numFmt w:val="lowerLetter"/>
+      <w:lvlText w:val="%8."/>
+      <w:lvlJc w:val="left"/>
+      <w:pPr>
+        <w:ind w:left="5760" w:hanging="360"/>
+      </w:pPr>
+    </w:lvl>
+    <w:lvl w:ilvl="8" w:tplc="0409001B" w:tentative="1">
+      <w:start w:val="1"/>
+      <w:numFmt w:val="lowerRoman"/>
+      <w:lvlText w:val="%9."/>
+      <w:lvlJc w:val="right"/>
+      <w:pPr>
+        <w:ind w:left="6480" w:hanging="180"/>
+      </w:pPr>
+    </w:lvl>
+  </w:abstractNum>
+  <w:abstractNum w:abstractNumId="1" w15:restartNumberingAfterBreak="0">
     <w:nsid w:val="336A34FA"/>
     <w:multiLevelType w:val="hybridMultilevel"/>
     <w:tmpl w:val="79CE5E4E"/>
@@ -2885,7 +2773,7 @@
       </w:pPr>
     </w:lvl>
   </w:abstractNum>
-  <w:abstractNum w:abstractNumId="1" w15:restartNumberingAfterBreak="0">
+  <w:abstractNum w:abstractNumId="2" w15:restartNumberingAfterBreak="0">
     <w:nsid w:val="732A714F"/>
     <w:multiLevelType w:val="hybridMultilevel"/>
     <w:tmpl w:val="498E2174"/>
@@ -2998,21 +2886,16 @@
       </w:rPr>
     </w:lvl>
   </w:abstractNum>
-  <w:num w:numId="1">
+  <w:num w:numId="1" w16cid:durableId="764230658">
+    <w:abstractNumId w:val="2"/>
+  </w:num>
+  <w:num w:numId="2" w16cid:durableId="409692909">
     <w:abstractNumId w:val="1"/>
   </w:num>
-  <w:num w:numId="2">
+  <w:num w:numId="3" w16cid:durableId="1061557846">
     <w:abstractNumId w:val="0"/>
   </w:num>
 </w:numbering>
-</file>
-
-<file path=word/people.xml><?xml version="1.0" encoding="utf-8"?>
-<w15:people xmlns:wpc="http://schemas.microsoft.com/office/word/2010/wordprocessingCanvas" xmlns:cx="http://schemas.microsoft.com/office/drawing/2014/chartex" xmlns:cx1="http://schemas.microsoft.com/office/drawing/2015/9/8/chartex" xmlns:cx2="http://schemas.microsoft.com/office/drawing/2015/10/21/chartex" xmlns:cx3="http://schemas.microsoft.com/office/drawing/2016/5/9/chartex" xmlns:cx4="http://schemas.microsoft.com/office/drawing/2016/5/10/chartex" xmlns:cx5="http://schemas.microsoft.com/office/drawing/2016/5/11/chartex" xmlns:cx6="http://schemas.microsoft.com/office/drawing/2016/5/12/chartex" xmlns:cx7="http://schemas.microsoft.com/office/drawing/2016/5/13/chartex" xmlns:cx8="http://schemas.microsoft.com/office/drawing/2016/5/14/chartex" xmlns:mc="http://schemas.openxmlformats.org/markup-compatibility/2006" xmlns:aink="http://schemas.microsoft.com/office/drawing/2016/ink" xmlns:am3d="http://schemas.microsoft.com/office/drawing/2017/model3d" xmlns:o="urn:schemas-microsoft-com:office:office" xmlns:r="http://schemas.openxmlformats.org/officeDocument/2006/relationships" xmlns:m="http://schemas.openxmlformats.org/officeDocument/2006/math" xmlns:v="urn:schemas-microsoft-com:vml" xmlns:wp14="http://schemas.microsoft.com/office/word/2010/wordprocessingDrawing" xmlns:wp="http://schemas.openxmlformats.org/drawingml/2006/wordprocessingDrawing" xmlns:w10="urn:schemas-microsoft-com:office:word" xmlns:w="http://schemas.openxmlformats.org/wordprocessingml/2006/main" xmlns:w14="http://schemas.microsoft.com/office/word/2010/wordml" xmlns:w15="http://schemas.microsoft.com/office/word/2012/wordml" xmlns:w16cex="http://schemas.microsoft.com/office/word/2018/wordml/cex" xmlns:w16cid="http://schemas.microsoft.com/office/word/2016/wordml/cid" xmlns:w16="http://schemas.microsoft.com/office/word/2018/wordml" xmlns:w16sdtdh="http://schemas.microsoft.com/office/word/2020/wordml/sdtdatahash" xmlns:w16se="http://schemas.microsoft.com/office/word/2015/wordml/symex" xmlns:wpg="http://schemas.microsoft.com/office/word/2010/wordprocessingGroup" xmlns:wpi="http://schemas.microsoft.com/office/word/2010/wordprocessingInk" xmlns:wne="http://schemas.microsoft.com/office/word/2006/wordml" xmlns:wps="http://schemas.microsoft.com/office/word/2010/wordprocessingShape" mc:Ignorable="w14 w15 w16se w16cid w16 w16cex w16sdtdh wp14">
-  <w15:person w15:author="Abby Swann She.Her">
-    <w15:presenceInfo w15:providerId="AD" w15:userId="S::aswann@uw.edu::05d590b5-8dfc-4808-95a6-cf418ccfaf4c"/>
-  </w15:person>
-</w15:people>
 </file>
 
 <file path=word/styles.xml><?xml version="1.0" encoding="utf-8"?>
@@ -3636,6 +3519,16 @@
       <w:szCs w:val="20"/>
     </w:rPr>
   </w:style>
+  <w:style w:type="character" w:styleId="PlaceholderText">
+    <w:name w:val="Placeholder Text"/>
+    <w:basedOn w:val="DefaultParagraphFont"/>
+    <w:uiPriority w:val="99"/>
+    <w:semiHidden/>
+    <w:rsid w:val="00E85C84"/>
+    <w:rPr>
+      <w:color w:val="666666"/>
+    </w:rPr>
+  </w:style>
 </w:styles>
 </file>
 

</xml_diff>